<commit_message>
Pr_1 complete docs Pr_2 complete Pr_3 complete
</commit_message>
<xml_diff>
--- a/associative_rules/stasic/Практическая_работа_1_ПСППР_Вежновец_ФЮ.docx
+++ b/associative_rules/stasic/Практическая_работа_1_ПСППР_Вежновец_ФЮ.docx
@@ -37,7 +37,7 @@
                 <w:kern w:val="2"/>
                 <w:sz w:val="28"/>
                 <w:szCs w:val="28"/>
-                <w:lang w:eastAsia="zh-CN" w:bidi="hi-IN"/>
+                <w:lang w:val="en-US" w:eastAsia="zh-CN" w:bidi="hi-IN"/>
               </w:rPr>
             </w:pPr>
             <w:r>
@@ -1013,7 +1013,23 @@
                 <w:kern w:val="2"/>
                 <w:lang w:eastAsia="zh-CN" w:bidi="hi-IN"/>
               </w:rPr>
-              <w:t>_______2022 г.</w:t>
+              <w:t>_______202</w:t>
+            </w:r>
+            <w:r>
+              <w:rPr>
+                <w:rFonts w:eastAsia="Droid Sans Fallback"/>
+                <w:kern w:val="2"/>
+                <w:lang w:eastAsia="zh-CN" w:bidi="hi-IN"/>
+              </w:rPr>
+              <w:t>3</w:t>
+            </w:r>
+            <w:r>
+              <w:rPr>
+                <w:rFonts w:eastAsia="Droid Sans Fallback"/>
+                <w:kern w:val="2"/>
+                <w:lang w:eastAsia="zh-CN" w:bidi="hi-IN"/>
+              </w:rPr>
+              <w:t xml:space="preserve"> г.</w:t>
             </w:r>
           </w:p>
         </w:tc>
@@ -3231,1251 +3247,6 @@
       </w:pPr>
       <w:r>
         <w:t xml:space="preserve">Лифт (оригинальное название — интерес) вычисляется следующим образом: </w:t>
-      </w:r>
-    </w:p>
-    <w:p>
-      <w:pPr>
-        <w:pStyle w:val="Default"/>
-        <w:ind w:firstLine="708"/>
-        <w:rPr>
-          <w:rFonts w:ascii="Cambria Math" w:eastAsiaTheme="minorEastAsia" w:hAnsi="Cambria Math" w:cs="Cambria Math"/>
-          <w:sz w:val="28"/>
-          <w:szCs w:val="28"/>
-        </w:rPr>
-      </w:pPr>
-      <m:oMathPara>
-        <m:oMath>
-          <m:r>
-            <w:rPr>
-              <w:rFonts w:ascii="Cambria Math" w:hAnsi="Cambria Math" w:cs="Cambria Math"/>
-              <w:sz w:val="28"/>
-              <w:szCs w:val="28"/>
-            </w:rPr>
-            <m:t>L</m:t>
-          </m:r>
-          <m:d>
-            <m:dPr>
-              <m:ctrlPr>
-                <w:rPr>
-                  <w:rFonts w:ascii="Cambria Math" w:hAnsi="Cambria Math" w:cs="Cambria Math"/>
-                  <w:i/>
-                  <w:sz w:val="28"/>
-                  <w:szCs w:val="28"/>
-                </w:rPr>
-              </m:ctrlPr>
-            </m:dPr>
-            <m:e>
-              <m:r>
-                <w:rPr>
-                  <w:rFonts w:ascii="Cambria Math" w:hAnsi="Cambria Math" w:cs="Cambria Math"/>
-                  <w:sz w:val="28"/>
-                  <w:szCs w:val="28"/>
-                </w:rPr>
-                <m:t>A→B</m:t>
-              </m:r>
-            </m:e>
-          </m:d>
-          <m:r>
-            <w:rPr>
-              <w:rFonts w:ascii="Cambria Math" w:hAnsi="Cambria Math" w:cs="Cambria Math"/>
-              <w:sz w:val="28"/>
-              <w:szCs w:val="28"/>
-            </w:rPr>
-            <m:t>=</m:t>
-          </m:r>
-          <m:f>
-            <m:fPr>
-              <m:ctrlPr>
-                <w:rPr>
-                  <w:rFonts w:ascii="Cambria Math" w:hAnsi="Cambria Math" w:cs="Cambria Math"/>
-                  <w:i/>
-                  <w:sz w:val="28"/>
-                  <w:szCs w:val="28"/>
-                </w:rPr>
-              </m:ctrlPr>
-            </m:fPr>
-            <m:num>
-              <m:r>
-                <w:rPr>
-                  <w:rFonts w:ascii="Cambria Math" w:hAnsi="Cambria Math" w:cs="Cambria Math"/>
-                  <w:sz w:val="28"/>
-                  <w:szCs w:val="28"/>
-                  <w:lang w:val="en-US"/>
-                </w:rPr>
-                <m:t>C</m:t>
-              </m:r>
-              <m:d>
-                <m:dPr>
-                  <m:ctrlPr>
-                    <w:rPr>
-                      <w:rFonts w:ascii="Cambria Math" w:hAnsi="Cambria Math" w:cs="Cambria Math"/>
-                      <w:i/>
-                      <w:sz w:val="28"/>
-                      <w:szCs w:val="28"/>
-                    </w:rPr>
-                  </m:ctrlPr>
-                </m:dPr>
-                <m:e>
-                  <m:r>
-                    <w:rPr>
-                      <w:rFonts w:ascii="Cambria Math" w:hAnsi="Cambria Math" w:cs="Cambria Math"/>
-                      <w:sz w:val="28"/>
-                      <w:szCs w:val="28"/>
-                    </w:rPr>
-                    <m:t>A→B</m:t>
-                  </m:r>
-                </m:e>
-              </m:d>
-            </m:num>
-            <m:den>
-              <m:r>
-                <w:rPr>
-                  <w:rFonts w:ascii="Cambria Math" w:hAnsi="Cambria Math" w:cs="Cambria Math"/>
-                  <w:sz w:val="28"/>
-                  <w:szCs w:val="28"/>
-                </w:rPr>
-                <m:t>S</m:t>
-              </m:r>
-              <m:r>
-                <w:rPr>
-                  <w:rFonts w:ascii="Cambria Math" w:hAnsi="Cambria Math" w:cs="Cambria Math"/>
-                  <w:sz w:val="28"/>
-                  <w:szCs w:val="28"/>
-                </w:rPr>
-                <m:t>(</m:t>
-              </m:r>
-              <m:r>
-                <w:rPr>
-                  <w:rFonts w:ascii="Cambria Math" w:hAnsi="Cambria Math" w:cs="Cambria Math"/>
-                  <w:sz w:val="28"/>
-                  <w:szCs w:val="28"/>
-                </w:rPr>
-                <m:t>B</m:t>
-              </m:r>
-              <m:r>
-                <w:rPr>
-                  <w:rFonts w:ascii="Cambria Math" w:hAnsi="Cambria Math" w:cs="Cambria Math"/>
-                  <w:sz w:val="28"/>
-                  <w:szCs w:val="28"/>
-                </w:rPr>
-                <m:t>)</m:t>
-              </m:r>
-            </m:den>
-          </m:f>
-          <m:r>
-            <w:rPr>
-              <w:rFonts w:ascii="Cambria Math" w:hAnsi="Cambria Math" w:cs="Cambria Math"/>
-              <w:sz w:val="28"/>
-              <w:szCs w:val="28"/>
-            </w:rPr>
-            <m:t xml:space="preserve">= </m:t>
-          </m:r>
-          <m:f>
-            <m:fPr>
-              <m:ctrlPr>
-                <w:rPr>
-                  <w:rFonts w:ascii="Cambria Math" w:hAnsi="Cambria Math" w:cs="Cambria Math"/>
-                  <w:i/>
-                  <w:sz w:val="28"/>
-                  <w:szCs w:val="28"/>
-                </w:rPr>
-              </m:ctrlPr>
-            </m:fPr>
-            <m:num>
-              <m:r>
-                <m:rPr>
-                  <m:sty m:val="p"/>
-                </m:rPr>
-                <w:rPr>
-                  <w:rFonts w:ascii="Cambria Math" w:hAnsi="Cambria Math" w:cs="Cambria Math"/>
-                  <w:sz w:val="28"/>
-                  <w:szCs w:val="28"/>
-                </w:rPr>
-                <m:t xml:space="preserve">Достоверность </m:t>
-              </m:r>
-              <m:r>
-                <m:rPr>
-                  <m:sty m:val="p"/>
-                </m:rPr>
-                <w:rPr>
-                  <w:rFonts w:ascii="Cambria Math" w:hAnsi="Cambria Math" w:cs="Cambria Math"/>
-                  <w:sz w:val="28"/>
-                  <w:szCs w:val="28"/>
-                </w:rPr>
-                <m:t>(А</m:t>
-              </m:r>
-              <m:r>
-                <w:rPr>
-                  <w:rFonts w:ascii="Cambria Math" w:hAnsi="Cambria Math" w:cs="Cambria Math"/>
-                  <w:sz w:val="28"/>
-                  <w:szCs w:val="28"/>
-                </w:rPr>
-                <m:t>→</m:t>
-              </m:r>
-              <m:r>
-                <w:rPr>
-                  <w:rFonts w:ascii="Cambria Math" w:hAnsi="Cambria Math" w:cs="Cambria Math"/>
-                  <w:sz w:val="28"/>
-                  <w:szCs w:val="28"/>
-                  <w:lang w:val="en-US"/>
-                </w:rPr>
-                <m:t>B</m:t>
-              </m:r>
-              <m:r>
-                <w:rPr>
-                  <w:rFonts w:ascii="Cambria Math" w:hAnsi="Cambria Math" w:cs="Cambria Math"/>
-                  <w:sz w:val="28"/>
-                  <w:szCs w:val="28"/>
-                  <w:lang w:val="en-US"/>
-                </w:rPr>
-                <m:t>)</m:t>
-              </m:r>
-            </m:num>
-            <m:den>
-              <m:r>
-                <m:rPr>
-                  <m:sty m:val="p"/>
-                </m:rPr>
-                <w:rPr>
-                  <w:rFonts w:ascii="Cambria Math" w:hAnsi="Cambria Math" w:cs="Cambria Math"/>
-                  <w:sz w:val="28"/>
-                  <w:szCs w:val="28"/>
-                </w:rPr>
-                <m:t>количество транзакций,содержащиuх</m:t>
-              </m:r>
-              <m:r>
-                <w:rPr>
-                  <w:rFonts w:ascii="Cambria Math" w:hAnsi="Cambria Math"/>
-                  <w:sz w:val="28"/>
-                  <w:szCs w:val="28"/>
-                </w:rPr>
-                <m:t xml:space="preserve"> </m:t>
-              </m:r>
-              <m:r>
-                <w:rPr>
-                  <w:rFonts w:ascii="Cambria Math" w:hAnsi="Cambria Math"/>
-                  <w:sz w:val="28"/>
-                  <w:szCs w:val="28"/>
-                  <w:lang w:val="en-US"/>
-                </w:rPr>
-                <m:t>B</m:t>
-              </m:r>
-              <m:r>
-                <m:rPr>
-                  <m:sty m:val="p"/>
-                </m:rPr>
-                <w:rPr>
-                  <w:rFonts w:ascii="Cambria Math" w:hAnsi="Cambria Math"/>
-                  <w:sz w:val="28"/>
-                  <w:szCs w:val="28"/>
-                </w:rPr>
-                <m:t xml:space="preserve"> </m:t>
-              </m:r>
-            </m:den>
-          </m:f>
-        </m:oMath>
-      </m:oMathPara>
-    </w:p>
-    <w:p>
-      <w:pPr>
-        <w:rPr>
-          <w:rFonts w:ascii="Times New Roman" w:hAnsi="Times New Roman" w:cs="Times New Roman"/>
-          <w:bCs/>
-          <w:color w:val="000000" w:themeColor="text1"/>
-          <w:sz w:val="28"/>
-          <w:szCs w:val="32"/>
-        </w:rPr>
-      </w:pPr>
-      <w:r>
-        <w:br w:type="page"/>
-      </w:r>
-    </w:p>
-    <w:p>
-      <w:pPr>
-        <w:pStyle w:val="22"/>
-        <w:numPr>
-          <w:ilvl w:val="1"/>
-          <w:numId w:val="2"/>
-        </w:numPr>
-        <w:ind w:left="0" w:firstLine="709"/>
-        <w:rPr>
-          <w:rFonts w:eastAsiaTheme="minorEastAsia"/>
-        </w:rPr>
-      </w:pPr>
-      <w:bookmarkStart w:id="3" w:name="_Toc131041712"/>
-      <w:r>
-        <w:rPr>
-          <w:rFonts w:eastAsiaTheme="minorEastAsia"/>
-        </w:rPr>
-        <w:lastRenderedPageBreak/>
-        <w:t>Данные для анализа</w:t>
-      </w:r>
-      <w:bookmarkEnd w:id="3"/>
-    </w:p>
-    <w:p>
-      <w:pPr>
-        <w:pStyle w:val="Text"/>
-        <w:rPr>
-          <w:szCs w:val="28"/>
-        </w:rPr>
-      </w:pPr>
-      <w:r>
-        <w:t xml:space="preserve">Исходные данные из </w:t>
-      </w:r>
-      <w:r>
-        <w:rPr>
-          <w:szCs w:val="28"/>
-        </w:rPr>
-        <w:t>м</w:t>
-      </w:r>
-      <w:r>
-        <w:rPr>
-          <w:szCs w:val="28"/>
-        </w:rPr>
-        <w:t>агазин</w:t>
-      </w:r>
-      <w:r>
-        <w:rPr>
-          <w:szCs w:val="28"/>
-        </w:rPr>
-        <w:t>а</w:t>
-      </w:r>
-      <w:r>
-        <w:rPr>
-          <w:szCs w:val="28"/>
-        </w:rPr>
-        <w:t xml:space="preserve"> автозапчастей</w:t>
-      </w:r>
-      <w:r>
-        <w:rPr>
-          <w:szCs w:val="28"/>
-        </w:rPr>
-        <w:t xml:space="preserve"> представленные </w:t>
-      </w:r>
-      <w:r>
-        <w:rPr>
-          <w:szCs w:val="28"/>
-        </w:rPr>
-        <w:t>(</w:t>
-      </w:r>
-      <w:r>
-        <w:rPr>
-          <w:szCs w:val="28"/>
-        </w:rPr>
-        <w:t>Рисунок 1</w:t>
-      </w:r>
-      <w:r>
-        <w:rPr>
-          <w:szCs w:val="28"/>
-        </w:rPr>
-        <w:t>)</w:t>
-      </w:r>
-      <w:r>
-        <w:rPr>
-          <w:szCs w:val="28"/>
-        </w:rPr>
-        <w:t>.</w:t>
-      </w:r>
-    </w:p>
-    <w:p>
-      <w:pPr>
-        <w:pStyle w:val="ab"/>
-      </w:pPr>
-      <w:r>
-        <w:rPr>
-          <w:noProof/>
-        </w:rPr>
-        <w:drawing>
-          <wp:inline distT="0" distB="0" distL="0" distR="0" wp14:anchorId="75EA67F5" wp14:editId="3CA32880">
-            <wp:extent cx="3276600" cy="3038475"/>
-            <wp:effectExtent l="0" t="0" r="0" b="9525"/>
-            <wp:docPr id="4" name="Рисунок 4"/>
-            <wp:cNvGraphicFramePr>
-              <a:graphicFrameLocks xmlns:a="http://schemas.openxmlformats.org/drawingml/2006/main" noChangeAspect="1"/>
-            </wp:cNvGraphicFramePr>
-            <a:graphic xmlns:a="http://schemas.openxmlformats.org/drawingml/2006/main">
-              <a:graphicData uri="http://schemas.openxmlformats.org/drawingml/2006/picture">
-                <pic:pic xmlns:pic="http://schemas.openxmlformats.org/drawingml/2006/picture">
-                  <pic:nvPicPr>
-                    <pic:cNvPr id="1" name=""/>
-                    <pic:cNvPicPr/>
-                  </pic:nvPicPr>
-                  <pic:blipFill>
-                    <a:blip r:embed="rId9"/>
-                    <a:stretch>
-                      <a:fillRect/>
-                    </a:stretch>
-                  </pic:blipFill>
-                  <pic:spPr>
-                    <a:xfrm>
-                      <a:off x="0" y="0"/>
-                      <a:ext cx="3276600" cy="3038475"/>
-                    </a:xfrm>
-                    <a:prstGeom prst="rect">
-                      <a:avLst/>
-                    </a:prstGeom>
-                  </pic:spPr>
-                </pic:pic>
-              </a:graphicData>
-            </a:graphic>
-          </wp:inline>
-        </w:drawing>
-      </w:r>
-    </w:p>
-    <w:p>
-      <w:pPr>
-        <w:pStyle w:val="a7"/>
-      </w:pPr>
-      <w:r>
-        <w:t>Рисунок 1 – Исходные данные</w:t>
-      </w:r>
-    </w:p>
-    <w:p>
-      <w:pPr>
-        <w:pStyle w:val="Text"/>
-      </w:pPr>
-      <w:r>
-        <w:t>Где</w:t>
-      </w:r>
-      <w:r>
-        <w:t xml:space="preserve"> </w:t>
-      </w:r>
-      <w:r>
-        <w:t>колонка</w:t>
-      </w:r>
-      <w:r>
-        <w:t xml:space="preserve"> </w:t>
-      </w:r>
-      <w:r>
-        <w:rPr>
-          <w:lang w:val="en-US"/>
-        </w:rPr>
-        <w:t>receipt</w:t>
-      </w:r>
-      <w:r>
-        <w:t>_</w:t>
-      </w:r>
-      <w:r>
-        <w:rPr>
-          <w:lang w:val="en-US"/>
-        </w:rPr>
-        <w:t>number</w:t>
-      </w:r>
-      <w:r>
-        <w:rPr>
-          <w:szCs w:val="28"/>
-        </w:rPr>
-        <w:t>»</w:t>
-      </w:r>
-      <w:r>
-        <w:t xml:space="preserve"> это номер транзакции, а </w:t>
-      </w:r>
-      <w:r>
-        <w:rPr>
-          <w:szCs w:val="28"/>
-        </w:rPr>
-        <w:t>«</w:t>
-      </w:r>
-      <w:r>
-        <w:rPr>
-          <w:szCs w:val="28"/>
-          <w:lang w:val="en-US"/>
-        </w:rPr>
-        <w:t>product</w:t>
-      </w:r>
-      <w:r>
-        <w:rPr>
-          <w:szCs w:val="28"/>
-        </w:rPr>
-        <w:t>»</w:t>
-      </w:r>
-      <w:r>
-        <w:t xml:space="preserve"> название продукта.</w:t>
-      </w:r>
-    </w:p>
-    <w:p>
-      <w:pPr>
-        <w:pStyle w:val="22"/>
-        <w:numPr>
-          <w:ilvl w:val="1"/>
-          <w:numId w:val="2"/>
-        </w:numPr>
-        <w:ind w:left="0" w:firstLine="709"/>
-        <w:rPr>
-          <w:rFonts w:eastAsiaTheme="minorEastAsia"/>
-        </w:rPr>
-      </w:pPr>
-      <w:bookmarkStart w:id="4" w:name="_Toc131041713"/>
-      <w:proofErr w:type="spellStart"/>
-      <w:r>
-        <w:rPr>
-          <w:rFonts w:eastAsiaTheme="minorEastAsia"/>
-        </w:rPr>
-        <w:t>Ассоциотивные</w:t>
-      </w:r>
-      <w:proofErr w:type="spellEnd"/>
-      <w:r>
-        <w:rPr>
-          <w:rFonts w:eastAsiaTheme="minorEastAsia"/>
-        </w:rPr>
-        <w:t xml:space="preserve"> правила в программе </w:t>
-      </w:r>
-      <w:proofErr w:type="spellStart"/>
-      <w:r>
-        <w:rPr>
-          <w:rFonts w:eastAsiaTheme="minorEastAsia"/>
-          <w:lang w:val="en-US"/>
-        </w:rPr>
-        <w:t>deductor</w:t>
-      </w:r>
-      <w:bookmarkEnd w:id="4"/>
-      <w:proofErr w:type="spellEnd"/>
-    </w:p>
-    <w:p>
-      <w:pPr>
-        <w:pStyle w:val="Text"/>
-      </w:pPr>
-      <w:r>
-        <w:t xml:space="preserve">В программе </w:t>
-      </w:r>
-      <w:proofErr w:type="spellStart"/>
-      <w:r>
-        <w:rPr>
-          <w:lang w:val="en-US"/>
-        </w:rPr>
-        <w:t>Deductor</w:t>
-      </w:r>
-      <w:proofErr w:type="spellEnd"/>
-      <w:r>
-        <w:t xml:space="preserve"> </w:t>
-      </w:r>
-      <w:r>
-        <w:t>В</w:t>
-      </w:r>
-      <w:r>
-        <w:t xml:space="preserve">изуализатор "Правила" отображает ассоциативные правила в виде списка правил. Этот список представлен таблицей со столбцами: "Номер правила", "Условие", "Следствие", "Поддержка, %", "Поддержка, Количество", "Достоверность", "Лифт" (Рисунок </w:t>
-      </w:r>
-      <w:r>
-        <w:t>2</w:t>
-      </w:r>
-      <w:r>
-        <w:t xml:space="preserve">). </w:t>
-      </w:r>
-    </w:p>
-    <w:p>
-      <w:pPr>
-        <w:pStyle w:val="ab"/>
-      </w:pPr>
-      <w:r>
-        <w:rPr>
-          <w:noProof/>
-        </w:rPr>
-        <w:lastRenderedPageBreak/>
-        <w:drawing>
-          <wp:inline distT="0" distB="0" distL="0" distR="0" wp14:anchorId="7867F5EB" wp14:editId="4882F743">
-            <wp:extent cx="6120130" cy="5114925"/>
-            <wp:effectExtent l="0" t="0" r="0" b="9525"/>
-            <wp:docPr id="8" name="Рисунок 8"/>
-            <wp:cNvGraphicFramePr>
-              <a:graphicFrameLocks xmlns:a="http://schemas.openxmlformats.org/drawingml/2006/main" noChangeAspect="1"/>
-            </wp:cNvGraphicFramePr>
-            <a:graphic xmlns:a="http://schemas.openxmlformats.org/drawingml/2006/main">
-              <a:graphicData uri="http://schemas.openxmlformats.org/drawingml/2006/picture">
-                <pic:pic xmlns:pic="http://schemas.openxmlformats.org/drawingml/2006/picture">
-                  <pic:nvPicPr>
-                    <pic:cNvPr id="0" name="Picture 1"/>
-                    <pic:cNvPicPr>
-                      <a:picLocks noChangeAspect="1" noChangeArrowheads="1"/>
-                    </pic:cNvPicPr>
-                  </pic:nvPicPr>
-                  <pic:blipFill>
-                    <a:blip r:embed="rId10">
-                      <a:extLst>
-                        <a:ext uri="{28A0092B-C50C-407E-A947-70E740481C1C}">
-                          <a14:useLocalDpi xmlns:a14="http://schemas.microsoft.com/office/drawing/2010/main" val="0"/>
-                        </a:ext>
-                      </a:extLst>
-                    </a:blip>
-                    <a:srcRect/>
-                    <a:stretch>
-                      <a:fillRect/>
-                    </a:stretch>
-                  </pic:blipFill>
-                  <pic:spPr bwMode="auto">
-                    <a:xfrm>
-                      <a:off x="0" y="0"/>
-                      <a:ext cx="6120130" cy="5114925"/>
-                    </a:xfrm>
-                    <a:prstGeom prst="rect">
-                      <a:avLst/>
-                    </a:prstGeom>
-                    <a:noFill/>
-                    <a:ln>
-                      <a:noFill/>
-                    </a:ln>
-                  </pic:spPr>
-                </pic:pic>
-              </a:graphicData>
-            </a:graphic>
-          </wp:inline>
-        </w:drawing>
-      </w:r>
-    </w:p>
-    <w:p>
-      <w:pPr>
-        <w:pStyle w:val="a7"/>
-      </w:pPr>
-      <w:r>
-        <w:t xml:space="preserve">Рисунок 2 – Анализ данных в программе </w:t>
-      </w:r>
-      <w:proofErr w:type="spellStart"/>
-      <w:r>
-        <w:rPr>
-          <w:lang w:val="en-US"/>
-        </w:rPr>
-        <w:t>Deductor</w:t>
-      </w:r>
-      <w:proofErr w:type="spellEnd"/>
-    </w:p>
-    <w:p>
-      <w:pPr>
-        <w:pStyle w:val="22"/>
-        <w:numPr>
-          <w:ilvl w:val="1"/>
-          <w:numId w:val="2"/>
-        </w:numPr>
-        <w:ind w:left="0" w:firstLine="709"/>
-      </w:pPr>
-      <w:bookmarkStart w:id="5" w:name="_Toc131041714"/>
-      <w:r>
-        <w:t>Расчёт поддержки</w:t>
-      </w:r>
-      <w:bookmarkEnd w:id="5"/>
-    </w:p>
-    <w:p>
-      <w:pPr>
-        <w:pStyle w:val="Text"/>
-      </w:pPr>
-      <w:r>
-        <w:t xml:space="preserve">Возьмем ассоциацию </w:t>
-      </w:r>
-      <w:r>
-        <w:t>передние тормозные колодки и моторное масло</w:t>
-      </w:r>
-      <w:r>
-        <w:t xml:space="preserve">. Поскольку количество транзакций, содержащих как </w:t>
-      </w:r>
-      <w:r>
-        <w:t xml:space="preserve">передние тормозные </w:t>
-      </w:r>
-      <w:r>
-        <w:t>колодки,</w:t>
-      </w:r>
-      <w:r>
-        <w:t xml:space="preserve"> </w:t>
-      </w:r>
-      <w:r>
-        <w:t xml:space="preserve">так и </w:t>
-      </w:r>
-      <w:r>
-        <w:t>моторное масло</w:t>
-      </w:r>
-      <w:r>
-        <w:t xml:space="preserve">, равно </w:t>
-      </w:r>
-      <w:r>
-        <w:t>7</w:t>
-      </w:r>
-      <w:r>
-        <w:t>, а общее число транзакций 1</w:t>
-      </w:r>
-      <w:r>
-        <w:t>5</w:t>
-      </w:r>
-      <w:r>
-        <w:t xml:space="preserve">, то поддержка данной ассоциации будет: </w:t>
-      </w:r>
-    </w:p>
-    <w:p>
-      <w:pPr>
-        <w:pStyle w:val="Default"/>
-        <w:ind w:firstLine="708"/>
-        <w:rPr>
-          <w:rFonts w:ascii="Cambria Math" w:eastAsiaTheme="minorEastAsia" w:hAnsi="Cambria Math" w:cs="Cambria Math"/>
-          <w:sz w:val="28"/>
-          <w:szCs w:val="28"/>
-        </w:rPr>
-      </w:pPr>
-      <m:oMathPara>
-        <m:oMath>
-          <m:r>
-            <w:rPr>
-              <w:rFonts w:ascii="Cambria Math" w:hAnsi="Cambria Math" w:cs="Cambria Math"/>
-              <w:sz w:val="28"/>
-              <w:szCs w:val="28"/>
-            </w:rPr>
-            <m:t>S</m:t>
-          </m:r>
-          <m:d>
-            <m:dPr>
-              <m:ctrlPr>
-                <w:rPr>
-                  <w:rFonts w:ascii="Cambria Math" w:hAnsi="Cambria Math" w:cs="Cambria Math"/>
-                  <w:i/>
-                  <w:sz w:val="28"/>
-                  <w:szCs w:val="28"/>
-                </w:rPr>
-              </m:ctrlPr>
-            </m:dPr>
-            <m:e>
-              <m:r>
-                <w:rPr>
-                  <w:rFonts w:ascii="Cambria Math" w:hAnsi="Cambria Math" w:cs="Cambria Math"/>
-                  <w:sz w:val="28"/>
-                  <w:szCs w:val="28"/>
-                </w:rPr>
-                <m:t>A→B</m:t>
-              </m:r>
-            </m:e>
-          </m:d>
-          <m:r>
-            <w:rPr>
-              <w:rFonts w:ascii="Cambria Math" w:hAnsi="Cambria Math" w:cs="Cambria Math"/>
-              <w:sz w:val="28"/>
-              <w:szCs w:val="28"/>
-            </w:rPr>
-            <m:t>=</m:t>
-          </m:r>
-          <m:r>
-            <w:rPr>
-              <w:rFonts w:ascii="Cambria Math" w:hAnsi="Cambria Math" w:cs="Cambria Math"/>
-              <w:sz w:val="28"/>
-              <w:szCs w:val="28"/>
-              <w:lang w:val="en-US"/>
-            </w:rPr>
-            <m:t>P</m:t>
-          </m:r>
-          <m:d>
-            <m:dPr>
-              <m:ctrlPr>
-                <w:rPr>
-                  <w:rFonts w:ascii="Cambria Math" w:hAnsi="Cambria Math" w:cs="Cambria Math"/>
-                  <w:i/>
-                  <w:sz w:val="28"/>
-                  <w:szCs w:val="28"/>
-                </w:rPr>
-              </m:ctrlPr>
-            </m:dPr>
-            <m:e>
-              <m:r>
-                <w:rPr>
-                  <w:rFonts w:ascii="Cambria Math" w:hAnsi="Cambria Math" w:cs="Cambria Math"/>
-                  <w:sz w:val="28"/>
-                  <w:szCs w:val="28"/>
-                </w:rPr>
-                <m:t>A∩B</m:t>
-              </m:r>
-            </m:e>
-          </m:d>
-          <m:r>
-            <w:rPr>
-              <w:rFonts w:ascii="Cambria Math" w:hAnsi="Cambria Math" w:cs="Cambria Math"/>
-              <w:sz w:val="28"/>
-              <w:szCs w:val="28"/>
-            </w:rPr>
-            <m:t xml:space="preserve">= </m:t>
-          </m:r>
-          <m:f>
-            <m:fPr>
-              <m:ctrlPr>
-                <w:rPr>
-                  <w:rFonts w:ascii="Cambria Math" w:hAnsi="Cambria Math" w:cs="Cambria Math"/>
-                  <w:i/>
-                  <w:sz w:val="28"/>
-                  <w:szCs w:val="28"/>
-                </w:rPr>
-              </m:ctrlPr>
-            </m:fPr>
-            <m:num>
-              <m:r>
-                <m:rPr>
-                  <m:sty m:val="p"/>
-                </m:rPr>
-                <w:rPr>
-                  <w:rFonts w:ascii="Cambria Math" w:hAnsi="Cambria Math" w:cs="Cambria Math"/>
-                  <w:sz w:val="28"/>
-                  <w:szCs w:val="28"/>
-                </w:rPr>
-                <m:t>количество транзакций,содержащиuх А и В</m:t>
-              </m:r>
-            </m:num>
-            <m:den>
-              <m:r>
-                <m:rPr>
-                  <m:sty m:val="p"/>
-                </m:rPr>
-                <w:rPr>
-                  <w:rFonts w:ascii="Cambria Math" w:hAnsi="Cambria Math" w:cs="Cambria Math"/>
-                  <w:sz w:val="28"/>
-                  <w:szCs w:val="28"/>
-                </w:rPr>
-                <m:t>общее количество транзакции</m:t>
-              </m:r>
-            </m:den>
-          </m:f>
-        </m:oMath>
-      </m:oMathPara>
-    </w:p>
-    <w:p>
-      <w:pPr>
-        <w:pStyle w:val="Text"/>
-      </w:pPr>
-    </w:p>
-    <w:p>
-      <w:pPr>
-        <w:pStyle w:val="Text"/>
-      </w:pPr>
-      <m:oMath>
-        <m:d>
-          <m:dPr>
-            <m:ctrlPr>
-              <w:rPr>
-                <w:rFonts w:ascii="Cambria Math" w:hAnsi="Cambria Math" w:cs="Cambria Math"/>
-                <w:bCs w:val="0"/>
-                <w:i/>
-                <w:color w:val="000000"/>
-                <w:szCs w:val="28"/>
-              </w:rPr>
-            </m:ctrlPr>
-          </m:dPr>
-          <m:e>
-            <m:r>
-              <m:rPr>
-                <m:sty m:val="p"/>
-              </m:rPr>
-              <w:rPr>
-                <w:rFonts w:ascii="Cambria Math" w:hAnsi="Cambria Math"/>
-              </w:rPr>
-              <m:t xml:space="preserve">передние тормозные колодки </m:t>
-            </m:r>
-            <m:r>
-              <w:rPr>
-                <w:rFonts w:ascii="Cambria Math" w:hAnsi="Cambria Math" w:cs="Cambria Math"/>
-                <w:color w:val="000000"/>
-                <w:szCs w:val="28"/>
-              </w:rPr>
-              <m:t>→</m:t>
-            </m:r>
-            <m:r>
-              <m:rPr>
-                <m:sty m:val="p"/>
-              </m:rPr>
-              <w:rPr>
-                <w:rFonts w:ascii="Cambria Math" w:hAnsi="Cambria Math"/>
-              </w:rPr>
-              <m:t>моторное масло</m:t>
-            </m:r>
-          </m:e>
-        </m:d>
-        <m:r>
-          <w:rPr>
-            <w:rFonts w:ascii="Cambria Math" w:hAnsi="Cambria Math" w:cs="Cambria Math"/>
-            <w:color w:val="000000"/>
-            <w:szCs w:val="28"/>
-          </w:rPr>
-          <m:t>=</m:t>
-        </m:r>
-        <m:f>
-          <m:fPr>
-            <m:ctrlPr>
-              <w:rPr>
-                <w:rFonts w:ascii="Cambria Math" w:hAnsi="Cambria Math" w:cs="Cambria Math"/>
-                <w:i/>
-                <w:color w:val="000000"/>
-                <w:szCs w:val="28"/>
-                <w:lang w:val="en-US"/>
-              </w:rPr>
-            </m:ctrlPr>
-          </m:fPr>
-          <m:num>
-            <m:r>
-              <w:rPr>
-                <w:rFonts w:ascii="Cambria Math" w:hAnsi="Cambria Math" w:cs="Cambria Math"/>
-                <w:color w:val="000000"/>
-                <w:szCs w:val="28"/>
-              </w:rPr>
-              <m:t>4</m:t>
-            </m:r>
-            <m:ctrlPr>
-              <w:rPr>
-                <w:rFonts w:ascii="Cambria Math" w:hAnsi="Cambria Math" w:cs="Cambria Math"/>
-                <w:i/>
-                <w:color w:val="000000"/>
-                <w:szCs w:val="28"/>
-              </w:rPr>
-            </m:ctrlPr>
-          </m:num>
-          <m:den>
-            <m:r>
-              <w:rPr>
-                <w:rFonts w:ascii="Cambria Math" w:hAnsi="Cambria Math" w:cs="Cambria Math"/>
-                <w:color w:val="000000"/>
-                <w:szCs w:val="28"/>
-              </w:rPr>
-              <m:t>10</m:t>
-            </m:r>
-          </m:den>
-        </m:f>
-        <m:r>
-          <w:rPr>
-            <w:rFonts w:ascii="Cambria Math" w:hAnsi="Cambria Math" w:cs="Cambria Math"/>
-            <w:color w:val="000000"/>
-            <w:szCs w:val="28"/>
-          </w:rPr>
-          <m:t>=0,46</m:t>
-        </m:r>
-      </m:oMath>
-      <w:r>
-        <w:t xml:space="preserve"> </w:t>
-      </w:r>
-    </w:p>
-    <w:p>
-      <w:pPr>
-        <w:pStyle w:val="22"/>
-        <w:numPr>
-          <w:ilvl w:val="1"/>
-          <w:numId w:val="2"/>
-        </w:numPr>
-        <w:ind w:left="0" w:firstLine="709"/>
-      </w:pPr>
-      <w:bookmarkStart w:id="6" w:name="_Toc131041715"/>
-      <w:r>
-        <w:lastRenderedPageBreak/>
-        <w:t xml:space="preserve">Расчёт </w:t>
-      </w:r>
-      <w:r>
-        <w:t>достоверности</w:t>
-      </w:r>
-      <w:bookmarkEnd w:id="6"/>
-    </w:p>
-    <w:p>
-      <w:pPr>
-        <w:pStyle w:val="Text"/>
-      </w:pPr>
-      <w:r>
-        <w:t>Возьмем ассоциацию передние тормозные колодки и моторное масло.</w:t>
-      </w:r>
-    </w:p>
-    <w:p>
-      <w:pPr>
-        <w:pStyle w:val="Text"/>
-      </w:pPr>
-      <w:r>
-        <w:t xml:space="preserve">Поскольку количество транзакций, содержащих только </w:t>
-      </w:r>
-      <w:r>
-        <w:t>моторное масло</w:t>
-      </w:r>
-      <w:r>
-        <w:t xml:space="preserve"> (условие), равно 4, то достоверность данной ассоциации будет:</w:t>
-      </w:r>
-    </w:p>
-    <w:p>
-      <w:pPr>
-        <w:pStyle w:val="Default"/>
-        <w:ind w:firstLine="708"/>
-        <w:rPr>
-          <w:rFonts w:ascii="Cambria Math" w:eastAsiaTheme="minorEastAsia" w:hAnsi="Cambria Math" w:cs="Cambria Math"/>
-          <w:sz w:val="28"/>
-          <w:szCs w:val="28"/>
-        </w:rPr>
-      </w:pPr>
-      <m:oMathPara>
-        <m:oMath>
-          <m:r>
-            <w:rPr>
-              <w:rFonts w:ascii="Cambria Math" w:hAnsi="Cambria Math" w:cs="Cambria Math"/>
-              <w:sz w:val="28"/>
-              <w:szCs w:val="28"/>
-            </w:rPr>
-            <m:t>C</m:t>
-          </m:r>
-          <m:d>
-            <m:dPr>
-              <m:ctrlPr>
-                <w:rPr>
-                  <w:rFonts w:ascii="Cambria Math" w:hAnsi="Cambria Math" w:cs="Cambria Math"/>
-                  <w:i/>
-                  <w:sz w:val="28"/>
-                  <w:szCs w:val="28"/>
-                </w:rPr>
-              </m:ctrlPr>
-            </m:dPr>
-            <m:e>
-              <m:r>
-                <w:rPr>
-                  <w:rFonts w:ascii="Cambria Math" w:hAnsi="Cambria Math" w:cs="Cambria Math"/>
-                  <w:sz w:val="28"/>
-                  <w:szCs w:val="28"/>
-                </w:rPr>
-                <m:t>A→B</m:t>
-              </m:r>
-            </m:e>
-          </m:d>
-          <m:r>
-            <w:rPr>
-              <w:rFonts w:ascii="Cambria Math" w:hAnsi="Cambria Math" w:cs="Cambria Math"/>
-              <w:sz w:val="28"/>
-              <w:szCs w:val="28"/>
-            </w:rPr>
-            <m:t>=</m:t>
-          </m:r>
-          <m:f>
-            <m:fPr>
-              <m:ctrlPr>
-                <w:rPr>
-                  <w:rFonts w:ascii="Cambria Math" w:hAnsi="Cambria Math" w:cs="Cambria Math"/>
-                  <w:i/>
-                  <w:sz w:val="28"/>
-                  <w:szCs w:val="28"/>
-                </w:rPr>
-              </m:ctrlPr>
-            </m:fPr>
-            <m:num>
-              <m:r>
-                <w:rPr>
-                  <w:rFonts w:ascii="Cambria Math" w:hAnsi="Cambria Math" w:cs="Cambria Math"/>
-                  <w:sz w:val="28"/>
-                  <w:szCs w:val="28"/>
-                  <w:lang w:val="en-US"/>
-                </w:rPr>
-                <m:t>P</m:t>
-              </m:r>
-              <m:d>
-                <m:dPr>
-                  <m:ctrlPr>
-                    <w:rPr>
-                      <w:rFonts w:ascii="Cambria Math" w:hAnsi="Cambria Math" w:cs="Cambria Math"/>
-                      <w:i/>
-                      <w:sz w:val="28"/>
-                      <w:szCs w:val="28"/>
-                    </w:rPr>
-                  </m:ctrlPr>
-                </m:dPr>
-                <m:e>
-                  <m:r>
-                    <w:rPr>
-                      <w:rFonts w:ascii="Cambria Math" w:hAnsi="Cambria Math" w:cs="Cambria Math"/>
-                      <w:sz w:val="28"/>
-                      <w:szCs w:val="28"/>
-                    </w:rPr>
-                    <m:t>A∩B</m:t>
-                  </m:r>
-                </m:e>
-              </m:d>
-            </m:num>
-            <m:den>
-              <m:r>
-                <w:rPr>
-                  <w:rFonts w:ascii="Cambria Math" w:hAnsi="Cambria Math" w:cs="Cambria Math"/>
-                  <w:sz w:val="28"/>
-                  <w:szCs w:val="28"/>
-                </w:rPr>
-                <m:t>P(A)</m:t>
-              </m:r>
-            </m:den>
-          </m:f>
-          <m:r>
-            <w:rPr>
-              <w:rFonts w:ascii="Cambria Math" w:hAnsi="Cambria Math" w:cs="Cambria Math"/>
-              <w:sz w:val="28"/>
-              <w:szCs w:val="28"/>
-            </w:rPr>
-            <m:t xml:space="preserve">= </m:t>
-          </m:r>
-          <m:f>
-            <m:fPr>
-              <m:ctrlPr>
-                <w:rPr>
-                  <w:rFonts w:ascii="Cambria Math" w:hAnsi="Cambria Math" w:cs="Cambria Math"/>
-                  <w:i/>
-                  <w:sz w:val="28"/>
-                  <w:szCs w:val="28"/>
-                </w:rPr>
-              </m:ctrlPr>
-            </m:fPr>
-            <m:num>
-              <m:r>
-                <m:rPr>
-                  <m:sty m:val="p"/>
-                </m:rPr>
-                <w:rPr>
-                  <w:rFonts w:ascii="Cambria Math" w:hAnsi="Cambria Math" w:cs="Cambria Math"/>
-                  <w:sz w:val="28"/>
-                  <w:szCs w:val="28"/>
-                </w:rPr>
-                <m:t>количество транзакций,содержащиuх А и В</m:t>
-              </m:r>
-            </m:num>
-            <m:den>
-              <m:r>
-                <m:rPr>
-                  <m:sty m:val="p"/>
-                </m:rPr>
-                <w:rPr>
-                  <w:rFonts w:ascii="Cambria Math" w:hAnsi="Cambria Math"/>
-                  <w:sz w:val="28"/>
-                  <w:szCs w:val="28"/>
-                </w:rPr>
-                <m:t xml:space="preserve">количество транзакций,содержащих только А </m:t>
-              </m:r>
-            </m:den>
-          </m:f>
-        </m:oMath>
-      </m:oMathPara>
-    </w:p>
-    <w:p>
-      <w:pPr>
-        <w:pStyle w:val="Text"/>
-      </w:pPr>
-      <m:oMathPara>
-        <m:oMath>
-          <m:r>
-            <w:rPr>
-              <w:rFonts w:ascii="Cambria Math" w:hAnsi="Cambria Math" w:cs="Cambria Math"/>
-              <w:szCs w:val="28"/>
-            </w:rPr>
-            <m:t>C</m:t>
-          </m:r>
-          <m:d>
-            <m:dPr>
-              <m:ctrlPr>
-                <w:rPr>
-                  <w:rFonts w:ascii="Cambria Math" w:hAnsi="Cambria Math" w:cs="Cambria Math"/>
-                  <w:bCs w:val="0"/>
-                  <w:i/>
-                  <w:color w:val="000000"/>
-                  <w:szCs w:val="28"/>
-                </w:rPr>
-              </m:ctrlPr>
-            </m:dPr>
-            <m:e>
-              <m:r>
-                <m:rPr>
-                  <m:sty m:val="p"/>
-                </m:rPr>
-                <w:rPr>
-                  <w:rFonts w:ascii="Cambria Math" w:hAnsi="Cambria Math"/>
-                </w:rPr>
-                <m:t xml:space="preserve">передние тормозные колодки </m:t>
-              </m:r>
-              <m:r>
-                <w:rPr>
-                  <w:rFonts w:ascii="Cambria Math" w:hAnsi="Cambria Math" w:cs="Cambria Math"/>
-                  <w:color w:val="000000"/>
-                  <w:szCs w:val="28"/>
-                </w:rPr>
-                <m:t>→</m:t>
-              </m:r>
-              <m:r>
-                <m:rPr>
-                  <m:sty m:val="p"/>
-                </m:rPr>
-                <w:rPr>
-                  <w:rFonts w:ascii="Cambria Math" w:hAnsi="Cambria Math"/>
-                </w:rPr>
-                <m:t>моторное масло</m:t>
-              </m:r>
-            </m:e>
-          </m:d>
-          <m:r>
-            <w:rPr>
-              <w:rFonts w:ascii="Cambria Math" w:hAnsi="Cambria Math" w:cs="Cambria Math"/>
-              <w:color w:val="000000"/>
-              <w:szCs w:val="28"/>
-            </w:rPr>
-            <m:t>=</m:t>
-          </m:r>
-          <m:f>
-            <m:fPr>
-              <m:ctrlPr>
-                <w:rPr>
-                  <w:rFonts w:ascii="Cambria Math" w:hAnsi="Cambria Math" w:cs="Cambria Math"/>
-                  <w:bCs w:val="0"/>
-                  <w:i/>
-                  <w:color w:val="000000"/>
-                  <w:szCs w:val="28"/>
-                </w:rPr>
-              </m:ctrlPr>
-            </m:fPr>
-            <m:num>
-              <m:r>
-                <w:rPr>
-                  <w:rFonts w:ascii="Cambria Math" w:hAnsi="Cambria Math" w:cs="Cambria Math"/>
-                  <w:color w:val="000000"/>
-                  <w:szCs w:val="28"/>
-                </w:rPr>
-                <m:t>7</m:t>
-              </m:r>
-            </m:num>
-            <m:den>
-              <m:r>
-                <w:rPr>
-                  <w:rFonts w:ascii="Cambria Math" w:hAnsi="Cambria Math" w:cs="Cambria Math"/>
-                  <w:szCs w:val="28"/>
-                </w:rPr>
-                <m:t>7</m:t>
-              </m:r>
-            </m:den>
-          </m:f>
-          <m:r>
-            <w:rPr>
-              <w:rFonts w:ascii="Cambria Math" w:hAnsi="Cambria Math" w:cs="Cambria Math"/>
-              <w:color w:val="000000"/>
-              <w:szCs w:val="28"/>
-            </w:rPr>
-            <m:t>=1</m:t>
-          </m:r>
-        </m:oMath>
-      </m:oMathPara>
-    </w:p>
-    <w:p>
-      <w:pPr>
-        <w:pStyle w:val="22"/>
-        <w:numPr>
-          <w:ilvl w:val="1"/>
-          <w:numId w:val="2"/>
-        </w:numPr>
-      </w:pPr>
-      <w:bookmarkStart w:id="7" w:name="_Toc131041716"/>
-      <w:r>
-        <w:t xml:space="preserve">Расчёт </w:t>
-      </w:r>
-      <w:r>
-        <w:t>лифта</w:t>
-      </w:r>
-      <w:bookmarkEnd w:id="7"/>
-    </w:p>
-    <w:p>
-      <w:pPr>
-        <w:pStyle w:val="Text"/>
-        <w:rPr>
-          <w:szCs w:val="28"/>
-        </w:rPr>
-      </w:pPr>
-      <w:r>
-        <w:rPr>
-          <w:i/>
-          <w:iCs/>
-          <w:szCs w:val="28"/>
-        </w:rPr>
-        <w:t xml:space="preserve">Лифт </w:t>
-      </w:r>
-      <w:r>
-        <w:rPr>
-          <w:szCs w:val="28"/>
-        </w:rPr>
-        <w:t xml:space="preserve">– отношение частоты появления условия в транзакциях, которые также содержат и следствие к частоте появления следствия в целом. </w:t>
       </w:r>
     </w:p>
     <w:p>
@@ -4679,6 +3450,1205 @@
     </w:p>
     <w:p>
       <w:pPr>
+        <w:rPr>
+          <w:rFonts w:ascii="Times New Roman" w:hAnsi="Times New Roman" w:cs="Times New Roman"/>
+          <w:bCs/>
+          <w:color w:val="000000" w:themeColor="text1"/>
+          <w:sz w:val="28"/>
+          <w:szCs w:val="32"/>
+        </w:rPr>
+      </w:pPr>
+      <w:r>
+        <w:br w:type="page"/>
+      </w:r>
+    </w:p>
+    <w:p>
+      <w:pPr>
+        <w:pStyle w:val="22"/>
+        <w:numPr>
+          <w:ilvl w:val="1"/>
+          <w:numId w:val="2"/>
+        </w:numPr>
+        <w:ind w:left="0" w:firstLine="709"/>
+        <w:rPr>
+          <w:rFonts w:eastAsiaTheme="minorEastAsia"/>
+        </w:rPr>
+      </w:pPr>
+      <w:bookmarkStart w:id="3" w:name="_Toc131041712"/>
+      <w:r>
+        <w:rPr>
+          <w:rFonts w:eastAsiaTheme="minorEastAsia"/>
+        </w:rPr>
+        <w:lastRenderedPageBreak/>
+        <w:t>Данные для анализа</w:t>
+      </w:r>
+      <w:bookmarkEnd w:id="3"/>
+    </w:p>
+    <w:p>
+      <w:pPr>
+        <w:pStyle w:val="Text"/>
+        <w:rPr>
+          <w:szCs w:val="28"/>
+        </w:rPr>
+      </w:pPr>
+      <w:r>
+        <w:t xml:space="preserve">Исходные данные из </w:t>
+      </w:r>
+      <w:r>
+        <w:rPr>
+          <w:szCs w:val="28"/>
+        </w:rPr>
+        <w:t>м</w:t>
+      </w:r>
+      <w:r>
+        <w:rPr>
+          <w:szCs w:val="28"/>
+        </w:rPr>
+        <w:t>агазин</w:t>
+      </w:r>
+      <w:r>
+        <w:rPr>
+          <w:szCs w:val="28"/>
+        </w:rPr>
+        <w:t>а</w:t>
+      </w:r>
+      <w:r>
+        <w:rPr>
+          <w:szCs w:val="28"/>
+        </w:rPr>
+        <w:t xml:space="preserve"> автозапчастей</w:t>
+      </w:r>
+      <w:r>
+        <w:rPr>
+          <w:szCs w:val="28"/>
+        </w:rPr>
+        <w:t xml:space="preserve"> представленные </w:t>
+      </w:r>
+      <w:r>
+        <w:rPr>
+          <w:szCs w:val="28"/>
+        </w:rPr>
+        <w:t>(</w:t>
+      </w:r>
+      <w:r>
+        <w:rPr>
+          <w:szCs w:val="28"/>
+        </w:rPr>
+        <w:t>Рисунок 1</w:t>
+      </w:r>
+      <w:r>
+        <w:rPr>
+          <w:szCs w:val="28"/>
+        </w:rPr>
+        <w:t>)</w:t>
+      </w:r>
+      <w:r>
+        <w:rPr>
+          <w:szCs w:val="28"/>
+        </w:rPr>
+        <w:t>.</w:t>
+      </w:r>
+    </w:p>
+    <w:p>
+      <w:pPr>
+        <w:pStyle w:val="ab"/>
+      </w:pPr>
+      <w:r>
+        <w:rPr>
+          <w:noProof/>
+        </w:rPr>
+        <w:drawing>
+          <wp:inline distT="0" distB="0" distL="0" distR="0" wp14:anchorId="75EA67F5" wp14:editId="3CA32880">
+            <wp:extent cx="3276600" cy="3038475"/>
+            <wp:effectExtent l="0" t="0" r="0" b="9525"/>
+            <wp:docPr id="4" name="Рисунок 4"/>
+            <wp:cNvGraphicFramePr>
+              <a:graphicFrameLocks xmlns:a="http://schemas.openxmlformats.org/drawingml/2006/main" noChangeAspect="1"/>
+            </wp:cNvGraphicFramePr>
+            <a:graphic xmlns:a="http://schemas.openxmlformats.org/drawingml/2006/main">
+              <a:graphicData uri="http://schemas.openxmlformats.org/drawingml/2006/picture">
+                <pic:pic xmlns:pic="http://schemas.openxmlformats.org/drawingml/2006/picture">
+                  <pic:nvPicPr>
+                    <pic:cNvPr id="1" name=""/>
+                    <pic:cNvPicPr/>
+                  </pic:nvPicPr>
+                  <pic:blipFill>
+                    <a:blip r:embed="rId9"/>
+                    <a:stretch>
+                      <a:fillRect/>
+                    </a:stretch>
+                  </pic:blipFill>
+                  <pic:spPr>
+                    <a:xfrm>
+                      <a:off x="0" y="0"/>
+                      <a:ext cx="3276600" cy="3038475"/>
+                    </a:xfrm>
+                    <a:prstGeom prst="rect">
+                      <a:avLst/>
+                    </a:prstGeom>
+                  </pic:spPr>
+                </pic:pic>
+              </a:graphicData>
+            </a:graphic>
+          </wp:inline>
+        </w:drawing>
+      </w:r>
+    </w:p>
+    <w:p>
+      <w:pPr>
+        <w:pStyle w:val="a7"/>
+      </w:pPr>
+      <w:r>
+        <w:t>Рисунок 1 – Исходные данные</w:t>
+      </w:r>
+    </w:p>
+    <w:p>
+      <w:pPr>
+        <w:pStyle w:val="Text"/>
+      </w:pPr>
+      <w:r>
+        <w:t>Где</w:t>
+      </w:r>
+      <w:r>
+        <w:t xml:space="preserve"> </w:t>
+      </w:r>
+      <w:r>
+        <w:t>колонка</w:t>
+      </w:r>
+      <w:r>
+        <w:t xml:space="preserve"> </w:t>
+      </w:r>
+      <w:r>
+        <w:rPr>
+          <w:lang w:val="en-US"/>
+        </w:rPr>
+        <w:t>receipt</w:t>
+      </w:r>
+      <w:r>
+        <w:t>_</w:t>
+      </w:r>
+      <w:r>
+        <w:rPr>
+          <w:lang w:val="en-US"/>
+        </w:rPr>
+        <w:t>number</w:t>
+      </w:r>
+      <w:r>
+        <w:rPr>
+          <w:szCs w:val="28"/>
+        </w:rPr>
+        <w:t>»</w:t>
+      </w:r>
+      <w:r>
+        <w:t xml:space="preserve"> это номер транзакции, а </w:t>
+      </w:r>
+      <w:r>
+        <w:rPr>
+          <w:szCs w:val="28"/>
+        </w:rPr>
+        <w:t>«</w:t>
+      </w:r>
+      <w:r>
+        <w:rPr>
+          <w:szCs w:val="28"/>
+          <w:lang w:val="en-US"/>
+        </w:rPr>
+        <w:t>product</w:t>
+      </w:r>
+      <w:r>
+        <w:rPr>
+          <w:szCs w:val="28"/>
+        </w:rPr>
+        <w:t>»</w:t>
+      </w:r>
+      <w:r>
+        <w:t xml:space="preserve"> название продукта.</w:t>
+      </w:r>
+    </w:p>
+    <w:p>
+      <w:pPr>
+        <w:pStyle w:val="22"/>
+        <w:numPr>
+          <w:ilvl w:val="1"/>
+          <w:numId w:val="2"/>
+        </w:numPr>
+        <w:ind w:left="0" w:firstLine="709"/>
+        <w:rPr>
+          <w:rFonts w:eastAsiaTheme="minorEastAsia"/>
+        </w:rPr>
+      </w:pPr>
+      <w:bookmarkStart w:id="4" w:name="_Toc131041713"/>
+      <w:proofErr w:type="spellStart"/>
+      <w:r>
+        <w:rPr>
+          <w:rFonts w:eastAsiaTheme="minorEastAsia"/>
+        </w:rPr>
+        <w:t>Ассоциотивные</w:t>
+      </w:r>
+      <w:proofErr w:type="spellEnd"/>
+      <w:r>
+        <w:rPr>
+          <w:rFonts w:eastAsiaTheme="minorEastAsia"/>
+        </w:rPr>
+        <w:t xml:space="preserve"> правила в программе </w:t>
+      </w:r>
+      <w:proofErr w:type="spellStart"/>
+      <w:r>
+        <w:rPr>
+          <w:rFonts w:eastAsiaTheme="minorEastAsia"/>
+          <w:lang w:val="en-US"/>
+        </w:rPr>
+        <w:t>deductor</w:t>
+      </w:r>
+      <w:bookmarkEnd w:id="4"/>
+      <w:proofErr w:type="spellEnd"/>
+    </w:p>
+    <w:p>
+      <w:pPr>
+        <w:pStyle w:val="Text"/>
+      </w:pPr>
+      <w:r>
+        <w:t xml:space="preserve">В программе </w:t>
+      </w:r>
+      <w:proofErr w:type="spellStart"/>
+      <w:r>
+        <w:rPr>
+          <w:lang w:val="en-US"/>
+        </w:rPr>
+        <w:t>Deductor</w:t>
+      </w:r>
+      <w:proofErr w:type="spellEnd"/>
+      <w:r>
+        <w:t xml:space="preserve"> </w:t>
+      </w:r>
+      <w:r>
+        <w:t xml:space="preserve">Визуализатор "Правила" отображает ассоциативные правила в виде списка правил. Этот список представлен таблицей со столбцами: "Номер правила", "Условие", "Следствие", "Поддержка, %", "Поддержка, Количество", "Достоверность", "Лифт" (Рисунок 2). </w:t>
+      </w:r>
+    </w:p>
+    <w:p>
+      <w:pPr>
+        <w:pStyle w:val="ab"/>
+      </w:pPr>
+      <w:r>
+        <w:rPr>
+          <w:noProof/>
+        </w:rPr>
+        <w:lastRenderedPageBreak/>
+        <w:drawing>
+          <wp:inline distT="0" distB="0" distL="0" distR="0" wp14:anchorId="7867F5EB" wp14:editId="4882F743">
+            <wp:extent cx="6120130" cy="5114925"/>
+            <wp:effectExtent l="0" t="0" r="0" b="9525"/>
+            <wp:docPr id="8" name="Рисунок 8"/>
+            <wp:cNvGraphicFramePr>
+              <a:graphicFrameLocks xmlns:a="http://schemas.openxmlformats.org/drawingml/2006/main" noChangeAspect="1"/>
+            </wp:cNvGraphicFramePr>
+            <a:graphic xmlns:a="http://schemas.openxmlformats.org/drawingml/2006/main">
+              <a:graphicData uri="http://schemas.openxmlformats.org/drawingml/2006/picture">
+                <pic:pic xmlns:pic="http://schemas.openxmlformats.org/drawingml/2006/picture">
+                  <pic:nvPicPr>
+                    <pic:cNvPr id="0" name="Picture 1"/>
+                    <pic:cNvPicPr>
+                      <a:picLocks noChangeAspect="1" noChangeArrowheads="1"/>
+                    </pic:cNvPicPr>
+                  </pic:nvPicPr>
+                  <pic:blipFill>
+                    <a:blip r:embed="rId10">
+                      <a:extLst>
+                        <a:ext uri="{28A0092B-C50C-407E-A947-70E740481C1C}">
+                          <a14:useLocalDpi xmlns:a14="http://schemas.microsoft.com/office/drawing/2010/main" val="0"/>
+                        </a:ext>
+                      </a:extLst>
+                    </a:blip>
+                    <a:srcRect/>
+                    <a:stretch>
+                      <a:fillRect/>
+                    </a:stretch>
+                  </pic:blipFill>
+                  <pic:spPr bwMode="auto">
+                    <a:xfrm>
+                      <a:off x="0" y="0"/>
+                      <a:ext cx="6120130" cy="5114925"/>
+                    </a:xfrm>
+                    <a:prstGeom prst="rect">
+                      <a:avLst/>
+                    </a:prstGeom>
+                    <a:noFill/>
+                    <a:ln>
+                      <a:noFill/>
+                    </a:ln>
+                  </pic:spPr>
+                </pic:pic>
+              </a:graphicData>
+            </a:graphic>
+          </wp:inline>
+        </w:drawing>
+      </w:r>
+    </w:p>
+    <w:p>
+      <w:pPr>
+        <w:pStyle w:val="a7"/>
+      </w:pPr>
+      <w:r>
+        <w:t xml:space="preserve">Рисунок 2 – Анализ данных в программе </w:t>
+      </w:r>
+      <w:proofErr w:type="spellStart"/>
+      <w:r>
+        <w:rPr>
+          <w:lang w:val="en-US"/>
+        </w:rPr>
+        <w:t>Deductor</w:t>
+      </w:r>
+      <w:proofErr w:type="spellEnd"/>
+    </w:p>
+    <w:p>
+      <w:pPr>
+        <w:pStyle w:val="22"/>
+        <w:numPr>
+          <w:ilvl w:val="1"/>
+          <w:numId w:val="2"/>
+        </w:numPr>
+        <w:ind w:left="0" w:firstLine="709"/>
+      </w:pPr>
+      <w:bookmarkStart w:id="5" w:name="_Toc131041714"/>
+      <w:r>
+        <w:t>Расчёт поддержки</w:t>
+      </w:r>
+      <w:bookmarkEnd w:id="5"/>
+    </w:p>
+    <w:p>
+      <w:pPr>
+        <w:pStyle w:val="Text"/>
+      </w:pPr>
+      <w:r>
+        <w:t xml:space="preserve">Возьмем ассоциацию </w:t>
+      </w:r>
+      <w:r>
+        <w:t>передние тормозные колодки и моторное масло</w:t>
+      </w:r>
+      <w:r>
+        <w:t xml:space="preserve">. Поскольку количество транзакций, содержащих как </w:t>
+      </w:r>
+      <w:r>
+        <w:t xml:space="preserve">передние тормозные колодки, </w:t>
+      </w:r>
+      <w:r>
+        <w:t xml:space="preserve">так и </w:t>
+      </w:r>
+      <w:r>
+        <w:t>моторное масло</w:t>
+      </w:r>
+      <w:r>
+        <w:t xml:space="preserve">, равно </w:t>
+      </w:r>
+      <w:r>
+        <w:t>7</w:t>
+      </w:r>
+      <w:r>
+        <w:t>, а общее число транзакций 1</w:t>
+      </w:r>
+      <w:r>
+        <w:t>5</w:t>
+      </w:r>
+      <w:r>
+        <w:t xml:space="preserve">, то поддержка данной ассоциации будет: </w:t>
+      </w:r>
+    </w:p>
+    <w:p>
+      <w:pPr>
+        <w:pStyle w:val="Default"/>
+        <w:ind w:firstLine="708"/>
+        <w:rPr>
+          <w:rFonts w:ascii="Cambria Math" w:eastAsiaTheme="minorEastAsia" w:hAnsi="Cambria Math" w:cs="Cambria Math"/>
+          <w:sz w:val="28"/>
+          <w:szCs w:val="28"/>
+        </w:rPr>
+      </w:pPr>
+      <m:oMathPara>
+        <m:oMath>
+          <m:r>
+            <w:rPr>
+              <w:rFonts w:ascii="Cambria Math" w:hAnsi="Cambria Math" w:cs="Cambria Math"/>
+              <w:sz w:val="28"/>
+              <w:szCs w:val="28"/>
+            </w:rPr>
+            <m:t>S</m:t>
+          </m:r>
+          <m:d>
+            <m:dPr>
+              <m:ctrlPr>
+                <w:rPr>
+                  <w:rFonts w:ascii="Cambria Math" w:hAnsi="Cambria Math" w:cs="Cambria Math"/>
+                  <w:i/>
+                  <w:sz w:val="28"/>
+                  <w:szCs w:val="28"/>
+                </w:rPr>
+              </m:ctrlPr>
+            </m:dPr>
+            <m:e>
+              <m:r>
+                <w:rPr>
+                  <w:rFonts w:ascii="Cambria Math" w:hAnsi="Cambria Math" w:cs="Cambria Math"/>
+                  <w:sz w:val="28"/>
+                  <w:szCs w:val="28"/>
+                </w:rPr>
+                <m:t>A→B</m:t>
+              </m:r>
+            </m:e>
+          </m:d>
+          <m:r>
+            <w:rPr>
+              <w:rFonts w:ascii="Cambria Math" w:hAnsi="Cambria Math" w:cs="Cambria Math"/>
+              <w:sz w:val="28"/>
+              <w:szCs w:val="28"/>
+            </w:rPr>
+            <m:t>=</m:t>
+          </m:r>
+          <m:r>
+            <w:rPr>
+              <w:rFonts w:ascii="Cambria Math" w:hAnsi="Cambria Math" w:cs="Cambria Math"/>
+              <w:sz w:val="28"/>
+              <w:szCs w:val="28"/>
+              <w:lang w:val="en-US"/>
+            </w:rPr>
+            <m:t>P</m:t>
+          </m:r>
+          <m:d>
+            <m:dPr>
+              <m:ctrlPr>
+                <w:rPr>
+                  <w:rFonts w:ascii="Cambria Math" w:hAnsi="Cambria Math" w:cs="Cambria Math"/>
+                  <w:i/>
+                  <w:sz w:val="28"/>
+                  <w:szCs w:val="28"/>
+                </w:rPr>
+              </m:ctrlPr>
+            </m:dPr>
+            <m:e>
+              <m:r>
+                <w:rPr>
+                  <w:rFonts w:ascii="Cambria Math" w:hAnsi="Cambria Math" w:cs="Cambria Math"/>
+                  <w:sz w:val="28"/>
+                  <w:szCs w:val="28"/>
+                </w:rPr>
+                <m:t>A∩B</m:t>
+              </m:r>
+            </m:e>
+          </m:d>
+          <m:r>
+            <w:rPr>
+              <w:rFonts w:ascii="Cambria Math" w:hAnsi="Cambria Math" w:cs="Cambria Math"/>
+              <w:sz w:val="28"/>
+              <w:szCs w:val="28"/>
+            </w:rPr>
+            <m:t xml:space="preserve">= </m:t>
+          </m:r>
+          <m:f>
+            <m:fPr>
+              <m:ctrlPr>
+                <w:rPr>
+                  <w:rFonts w:ascii="Cambria Math" w:hAnsi="Cambria Math" w:cs="Cambria Math"/>
+                  <w:i/>
+                  <w:sz w:val="28"/>
+                  <w:szCs w:val="28"/>
+                </w:rPr>
+              </m:ctrlPr>
+            </m:fPr>
+            <m:num>
+              <m:r>
+                <m:rPr>
+                  <m:sty m:val="p"/>
+                </m:rPr>
+                <w:rPr>
+                  <w:rFonts w:ascii="Cambria Math" w:hAnsi="Cambria Math" w:cs="Cambria Math"/>
+                  <w:sz w:val="28"/>
+                  <w:szCs w:val="28"/>
+                </w:rPr>
+                <m:t>количество транзакций,содержащиuх А и В</m:t>
+              </m:r>
+            </m:num>
+            <m:den>
+              <m:r>
+                <m:rPr>
+                  <m:sty m:val="p"/>
+                </m:rPr>
+                <w:rPr>
+                  <w:rFonts w:ascii="Cambria Math" w:hAnsi="Cambria Math" w:cs="Cambria Math"/>
+                  <w:sz w:val="28"/>
+                  <w:szCs w:val="28"/>
+                </w:rPr>
+                <m:t>общее количество транзакции</m:t>
+              </m:r>
+            </m:den>
+          </m:f>
+        </m:oMath>
+      </m:oMathPara>
+    </w:p>
+    <w:p>
+      <w:pPr>
+        <w:pStyle w:val="Text"/>
+      </w:pPr>
+    </w:p>
+    <w:p>
+      <w:pPr>
+        <w:pStyle w:val="Text"/>
+      </w:pPr>
+      <m:oMath>
+        <m:d>
+          <m:dPr>
+            <m:ctrlPr>
+              <w:rPr>
+                <w:rFonts w:ascii="Cambria Math" w:hAnsi="Cambria Math" w:cs="Cambria Math"/>
+                <w:bCs w:val="0"/>
+                <w:i/>
+                <w:color w:val="000000"/>
+                <w:szCs w:val="28"/>
+              </w:rPr>
+            </m:ctrlPr>
+          </m:dPr>
+          <m:e>
+            <m:r>
+              <m:rPr>
+                <m:sty m:val="p"/>
+              </m:rPr>
+              <w:rPr>
+                <w:rFonts w:ascii="Cambria Math" w:hAnsi="Cambria Math"/>
+              </w:rPr>
+              <m:t xml:space="preserve">передние тормозные колодки </m:t>
+            </m:r>
+            <m:r>
+              <w:rPr>
+                <w:rFonts w:ascii="Cambria Math" w:hAnsi="Cambria Math" w:cs="Cambria Math"/>
+                <w:color w:val="000000"/>
+                <w:szCs w:val="28"/>
+              </w:rPr>
+              <m:t>→</m:t>
+            </m:r>
+            <m:r>
+              <m:rPr>
+                <m:sty m:val="p"/>
+              </m:rPr>
+              <w:rPr>
+                <w:rFonts w:ascii="Cambria Math" w:hAnsi="Cambria Math"/>
+              </w:rPr>
+              <m:t>моторное масло</m:t>
+            </m:r>
+          </m:e>
+        </m:d>
+        <m:r>
+          <w:rPr>
+            <w:rFonts w:ascii="Cambria Math" w:hAnsi="Cambria Math" w:cs="Cambria Math"/>
+            <w:color w:val="000000"/>
+            <w:szCs w:val="28"/>
+          </w:rPr>
+          <m:t>=</m:t>
+        </m:r>
+        <m:f>
+          <m:fPr>
+            <m:ctrlPr>
+              <w:rPr>
+                <w:rFonts w:ascii="Cambria Math" w:hAnsi="Cambria Math" w:cs="Cambria Math"/>
+                <w:i/>
+                <w:color w:val="000000"/>
+                <w:szCs w:val="28"/>
+                <w:lang w:val="en-US"/>
+              </w:rPr>
+            </m:ctrlPr>
+          </m:fPr>
+          <m:num>
+            <m:r>
+              <w:rPr>
+                <w:rFonts w:ascii="Cambria Math" w:hAnsi="Cambria Math" w:cs="Cambria Math"/>
+                <w:color w:val="000000"/>
+                <w:szCs w:val="28"/>
+              </w:rPr>
+              <m:t>7</m:t>
+            </m:r>
+            <m:ctrlPr>
+              <w:rPr>
+                <w:rFonts w:ascii="Cambria Math" w:hAnsi="Cambria Math" w:cs="Cambria Math"/>
+                <w:i/>
+                <w:color w:val="000000"/>
+                <w:szCs w:val="28"/>
+              </w:rPr>
+            </m:ctrlPr>
+          </m:num>
+          <m:den>
+            <m:r>
+              <w:rPr>
+                <w:rFonts w:ascii="Cambria Math" w:hAnsi="Cambria Math" w:cs="Cambria Math"/>
+                <w:color w:val="000000"/>
+                <w:szCs w:val="28"/>
+              </w:rPr>
+              <m:t>1</m:t>
+            </m:r>
+            <m:r>
+              <w:rPr>
+                <w:rFonts w:ascii="Cambria Math" w:hAnsi="Cambria Math" w:cs="Cambria Math"/>
+                <w:color w:val="000000"/>
+                <w:szCs w:val="28"/>
+              </w:rPr>
+              <m:t>5</m:t>
+            </m:r>
+          </m:den>
+        </m:f>
+        <m:r>
+          <w:rPr>
+            <w:rFonts w:ascii="Cambria Math" w:hAnsi="Cambria Math" w:cs="Cambria Math"/>
+            <w:color w:val="000000"/>
+            <w:szCs w:val="28"/>
+          </w:rPr>
+          <m:t>=0,46</m:t>
+        </m:r>
+      </m:oMath>
+      <w:r>
+        <w:t xml:space="preserve"> </w:t>
+      </w:r>
+    </w:p>
+    <w:p>
+      <w:pPr>
+        <w:pStyle w:val="22"/>
+        <w:numPr>
+          <w:ilvl w:val="1"/>
+          <w:numId w:val="2"/>
+        </w:numPr>
+        <w:ind w:left="0" w:firstLine="709"/>
+      </w:pPr>
+      <w:bookmarkStart w:id="6" w:name="_Toc131041715"/>
+      <w:r>
+        <w:lastRenderedPageBreak/>
+        <w:t>Расчёт достоверности</w:t>
+      </w:r>
+      <w:bookmarkEnd w:id="6"/>
+    </w:p>
+    <w:p>
+      <w:pPr>
+        <w:pStyle w:val="Text"/>
+      </w:pPr>
+      <w:r>
+        <w:t>Возьмем ассоциацию передние тормозные колодки и моторное масло.</w:t>
+      </w:r>
+    </w:p>
+    <w:p>
+      <w:pPr>
+        <w:pStyle w:val="Text"/>
+      </w:pPr>
+      <w:r>
+        <w:t xml:space="preserve">Поскольку количество транзакций, содержащих только </w:t>
+      </w:r>
+      <w:r>
+        <w:t>моторное масло</w:t>
+      </w:r>
+      <w:r>
+        <w:t xml:space="preserve"> (условие), равно 4, то достоверность данной ассоциации будет:</w:t>
+      </w:r>
+    </w:p>
+    <w:p>
+      <w:pPr>
+        <w:pStyle w:val="Default"/>
+        <w:ind w:firstLine="708"/>
+        <w:rPr>
+          <w:rFonts w:ascii="Cambria Math" w:eastAsiaTheme="minorEastAsia" w:hAnsi="Cambria Math" w:cs="Cambria Math"/>
+          <w:sz w:val="28"/>
+          <w:szCs w:val="28"/>
+        </w:rPr>
+      </w:pPr>
+      <m:oMathPara>
+        <m:oMath>
+          <m:r>
+            <w:rPr>
+              <w:rFonts w:ascii="Cambria Math" w:hAnsi="Cambria Math" w:cs="Cambria Math"/>
+              <w:sz w:val="28"/>
+              <w:szCs w:val="28"/>
+            </w:rPr>
+            <m:t>C</m:t>
+          </m:r>
+          <m:d>
+            <m:dPr>
+              <m:ctrlPr>
+                <w:rPr>
+                  <w:rFonts w:ascii="Cambria Math" w:hAnsi="Cambria Math" w:cs="Cambria Math"/>
+                  <w:i/>
+                  <w:sz w:val="28"/>
+                  <w:szCs w:val="28"/>
+                </w:rPr>
+              </m:ctrlPr>
+            </m:dPr>
+            <m:e>
+              <m:r>
+                <w:rPr>
+                  <w:rFonts w:ascii="Cambria Math" w:hAnsi="Cambria Math" w:cs="Cambria Math"/>
+                  <w:sz w:val="28"/>
+                  <w:szCs w:val="28"/>
+                </w:rPr>
+                <m:t>A→B</m:t>
+              </m:r>
+            </m:e>
+          </m:d>
+          <m:r>
+            <w:rPr>
+              <w:rFonts w:ascii="Cambria Math" w:hAnsi="Cambria Math" w:cs="Cambria Math"/>
+              <w:sz w:val="28"/>
+              <w:szCs w:val="28"/>
+            </w:rPr>
+            <m:t>=</m:t>
+          </m:r>
+          <m:f>
+            <m:fPr>
+              <m:ctrlPr>
+                <w:rPr>
+                  <w:rFonts w:ascii="Cambria Math" w:hAnsi="Cambria Math" w:cs="Cambria Math"/>
+                  <w:i/>
+                  <w:sz w:val="28"/>
+                  <w:szCs w:val="28"/>
+                </w:rPr>
+              </m:ctrlPr>
+            </m:fPr>
+            <m:num>
+              <m:r>
+                <w:rPr>
+                  <w:rFonts w:ascii="Cambria Math" w:hAnsi="Cambria Math" w:cs="Cambria Math"/>
+                  <w:sz w:val="28"/>
+                  <w:szCs w:val="28"/>
+                  <w:lang w:val="en-US"/>
+                </w:rPr>
+                <m:t>P</m:t>
+              </m:r>
+              <m:d>
+                <m:dPr>
+                  <m:ctrlPr>
+                    <w:rPr>
+                      <w:rFonts w:ascii="Cambria Math" w:hAnsi="Cambria Math" w:cs="Cambria Math"/>
+                      <w:i/>
+                      <w:sz w:val="28"/>
+                      <w:szCs w:val="28"/>
+                    </w:rPr>
+                  </m:ctrlPr>
+                </m:dPr>
+                <m:e>
+                  <m:r>
+                    <w:rPr>
+                      <w:rFonts w:ascii="Cambria Math" w:hAnsi="Cambria Math" w:cs="Cambria Math"/>
+                      <w:sz w:val="28"/>
+                      <w:szCs w:val="28"/>
+                    </w:rPr>
+                    <m:t>A∩B</m:t>
+                  </m:r>
+                </m:e>
+              </m:d>
+            </m:num>
+            <m:den>
+              <m:r>
+                <w:rPr>
+                  <w:rFonts w:ascii="Cambria Math" w:hAnsi="Cambria Math" w:cs="Cambria Math"/>
+                  <w:sz w:val="28"/>
+                  <w:szCs w:val="28"/>
+                </w:rPr>
+                <m:t>P(A)</m:t>
+              </m:r>
+            </m:den>
+          </m:f>
+          <m:r>
+            <w:rPr>
+              <w:rFonts w:ascii="Cambria Math" w:hAnsi="Cambria Math" w:cs="Cambria Math"/>
+              <w:sz w:val="28"/>
+              <w:szCs w:val="28"/>
+            </w:rPr>
+            <m:t xml:space="preserve">= </m:t>
+          </m:r>
+          <m:f>
+            <m:fPr>
+              <m:ctrlPr>
+                <w:rPr>
+                  <w:rFonts w:ascii="Cambria Math" w:hAnsi="Cambria Math" w:cs="Cambria Math"/>
+                  <w:i/>
+                  <w:sz w:val="28"/>
+                  <w:szCs w:val="28"/>
+                </w:rPr>
+              </m:ctrlPr>
+            </m:fPr>
+            <m:num>
+              <m:r>
+                <m:rPr>
+                  <m:sty m:val="p"/>
+                </m:rPr>
+                <w:rPr>
+                  <w:rFonts w:ascii="Cambria Math" w:hAnsi="Cambria Math" w:cs="Cambria Math"/>
+                  <w:sz w:val="28"/>
+                  <w:szCs w:val="28"/>
+                </w:rPr>
+                <m:t>количество транзакций,содержащиuх А и В</m:t>
+              </m:r>
+            </m:num>
+            <m:den>
+              <m:r>
+                <m:rPr>
+                  <m:sty m:val="p"/>
+                </m:rPr>
+                <w:rPr>
+                  <w:rFonts w:ascii="Cambria Math" w:hAnsi="Cambria Math"/>
+                  <w:sz w:val="28"/>
+                  <w:szCs w:val="28"/>
+                </w:rPr>
+                <m:t xml:space="preserve">количество транзакций,содержащих только А </m:t>
+              </m:r>
+            </m:den>
+          </m:f>
+        </m:oMath>
+      </m:oMathPara>
+    </w:p>
+    <w:p>
+      <w:pPr>
+        <w:pStyle w:val="Text"/>
+        <w:rPr>
+          <w:i/>
+        </w:rPr>
+      </w:pPr>
+      <m:oMathPara>
+        <m:oMath>
+          <m:r>
+            <w:rPr>
+              <w:rFonts w:ascii="Cambria Math" w:hAnsi="Cambria Math" w:cs="Cambria Math"/>
+              <w:szCs w:val="28"/>
+            </w:rPr>
+            <m:t>C</m:t>
+          </m:r>
+          <m:d>
+            <m:dPr>
+              <m:ctrlPr>
+                <w:rPr>
+                  <w:rFonts w:ascii="Cambria Math" w:hAnsi="Cambria Math" w:cs="Cambria Math"/>
+                  <w:bCs w:val="0"/>
+                  <w:i/>
+                  <w:color w:val="000000"/>
+                  <w:szCs w:val="28"/>
+                </w:rPr>
+              </m:ctrlPr>
+            </m:dPr>
+            <m:e>
+              <m:r>
+                <m:rPr>
+                  <m:sty m:val="p"/>
+                </m:rPr>
+                <w:rPr>
+                  <w:rFonts w:ascii="Cambria Math" w:hAnsi="Cambria Math"/>
+                </w:rPr>
+                <m:t xml:space="preserve">передние тормозные колодки </m:t>
+              </m:r>
+              <m:r>
+                <w:rPr>
+                  <w:rFonts w:ascii="Cambria Math" w:hAnsi="Cambria Math" w:cs="Cambria Math"/>
+                  <w:color w:val="000000"/>
+                  <w:szCs w:val="28"/>
+                </w:rPr>
+                <m:t>→</m:t>
+              </m:r>
+              <m:r>
+                <m:rPr>
+                  <m:sty m:val="p"/>
+                </m:rPr>
+                <w:rPr>
+                  <w:rFonts w:ascii="Cambria Math" w:hAnsi="Cambria Math"/>
+                </w:rPr>
+                <m:t>моторное масло</m:t>
+              </m:r>
+            </m:e>
+          </m:d>
+          <m:r>
+            <w:rPr>
+              <w:rFonts w:ascii="Cambria Math" w:hAnsi="Cambria Math" w:cs="Cambria Math"/>
+              <w:color w:val="000000"/>
+              <w:szCs w:val="28"/>
+            </w:rPr>
+            <m:t>=</m:t>
+          </m:r>
+          <m:f>
+            <m:fPr>
+              <m:ctrlPr>
+                <w:rPr>
+                  <w:rFonts w:ascii="Cambria Math" w:hAnsi="Cambria Math" w:cs="Cambria Math"/>
+                  <w:bCs w:val="0"/>
+                  <w:i/>
+                  <w:color w:val="000000"/>
+                  <w:szCs w:val="28"/>
+                </w:rPr>
+              </m:ctrlPr>
+            </m:fPr>
+            <m:num>
+              <m:r>
+                <w:rPr>
+                  <w:rFonts w:ascii="Cambria Math" w:hAnsi="Cambria Math" w:cs="Cambria Math"/>
+                  <w:color w:val="000000"/>
+                  <w:szCs w:val="28"/>
+                </w:rPr>
+                <m:t>7</m:t>
+              </m:r>
+            </m:num>
+            <m:den>
+              <m:r>
+                <w:rPr>
+                  <w:rFonts w:ascii="Cambria Math" w:hAnsi="Cambria Math" w:cs="Cambria Math"/>
+                  <w:szCs w:val="28"/>
+                </w:rPr>
+                <m:t>11</m:t>
+              </m:r>
+            </m:den>
+          </m:f>
+          <m:r>
+            <w:rPr>
+              <w:rFonts w:ascii="Cambria Math" w:hAnsi="Cambria Math" w:cs="Cambria Math"/>
+              <w:color w:val="000000"/>
+              <w:szCs w:val="28"/>
+            </w:rPr>
+            <m:t>=</m:t>
+          </m:r>
+          <m:r>
+            <w:rPr>
+              <w:rFonts w:ascii="Cambria Math" w:hAnsi="Cambria Math" w:cs="Cambria Math"/>
+              <w:color w:val="000000"/>
+              <w:szCs w:val="28"/>
+            </w:rPr>
+            <m:t>0,63</m:t>
+          </m:r>
+        </m:oMath>
+      </m:oMathPara>
+    </w:p>
+    <w:p>
+      <w:pPr>
+        <w:pStyle w:val="22"/>
+        <w:numPr>
+          <w:ilvl w:val="1"/>
+          <w:numId w:val="2"/>
+        </w:numPr>
+      </w:pPr>
+      <w:bookmarkStart w:id="7" w:name="_Toc131041716"/>
+      <w:r>
+        <w:t>Расчёт лифта</w:t>
+      </w:r>
+      <w:bookmarkEnd w:id="7"/>
+    </w:p>
+    <w:p>
+      <w:pPr>
+        <w:pStyle w:val="Text"/>
+        <w:rPr>
+          <w:szCs w:val="28"/>
+        </w:rPr>
+      </w:pPr>
+      <w:r>
+        <w:rPr>
+          <w:i/>
+          <w:iCs/>
+          <w:szCs w:val="28"/>
+        </w:rPr>
+        <w:t xml:space="preserve">Лифт </w:t>
+      </w:r>
+      <w:r>
+        <w:rPr>
+          <w:szCs w:val="28"/>
+        </w:rPr>
+        <w:t xml:space="preserve">– отношение частоты появления условия в транзакциях, которые также содержат и следствие к частоте появления следствия в целом. </w:t>
+      </w:r>
+    </w:p>
+    <w:p>
+      <w:pPr>
+        <w:pStyle w:val="Default"/>
+        <w:ind w:firstLine="708"/>
+        <w:rPr>
+          <w:rFonts w:ascii="Cambria Math" w:eastAsiaTheme="minorEastAsia" w:hAnsi="Cambria Math" w:cs="Cambria Math"/>
+          <w:sz w:val="28"/>
+          <w:szCs w:val="28"/>
+        </w:rPr>
+      </w:pPr>
+      <m:oMathPara>
+        <m:oMath>
+          <m:r>
+            <w:rPr>
+              <w:rFonts w:ascii="Cambria Math" w:hAnsi="Cambria Math" w:cs="Cambria Math"/>
+              <w:sz w:val="28"/>
+              <w:szCs w:val="28"/>
+            </w:rPr>
+            <m:t>L</m:t>
+          </m:r>
+          <m:d>
+            <m:dPr>
+              <m:ctrlPr>
+                <w:rPr>
+                  <w:rFonts w:ascii="Cambria Math" w:hAnsi="Cambria Math" w:cs="Cambria Math"/>
+                  <w:i/>
+                  <w:sz w:val="28"/>
+                  <w:szCs w:val="28"/>
+                </w:rPr>
+              </m:ctrlPr>
+            </m:dPr>
+            <m:e>
+              <m:r>
+                <w:rPr>
+                  <w:rFonts w:ascii="Cambria Math" w:hAnsi="Cambria Math" w:cs="Cambria Math"/>
+                  <w:sz w:val="28"/>
+                  <w:szCs w:val="28"/>
+                </w:rPr>
+                <m:t>A→B</m:t>
+              </m:r>
+            </m:e>
+          </m:d>
+          <m:r>
+            <w:rPr>
+              <w:rFonts w:ascii="Cambria Math" w:hAnsi="Cambria Math" w:cs="Cambria Math"/>
+              <w:sz w:val="28"/>
+              <w:szCs w:val="28"/>
+            </w:rPr>
+            <m:t>=</m:t>
+          </m:r>
+          <m:f>
+            <m:fPr>
+              <m:ctrlPr>
+                <w:rPr>
+                  <w:rFonts w:ascii="Cambria Math" w:hAnsi="Cambria Math" w:cs="Cambria Math"/>
+                  <w:i/>
+                  <w:sz w:val="28"/>
+                  <w:szCs w:val="28"/>
+                </w:rPr>
+              </m:ctrlPr>
+            </m:fPr>
+            <m:num>
+              <m:r>
+                <w:rPr>
+                  <w:rFonts w:ascii="Cambria Math" w:hAnsi="Cambria Math" w:cs="Cambria Math"/>
+                  <w:sz w:val="28"/>
+                  <w:szCs w:val="28"/>
+                  <w:lang w:val="en-US"/>
+                </w:rPr>
+                <m:t>C</m:t>
+              </m:r>
+              <m:d>
+                <m:dPr>
+                  <m:ctrlPr>
+                    <w:rPr>
+                      <w:rFonts w:ascii="Cambria Math" w:hAnsi="Cambria Math" w:cs="Cambria Math"/>
+                      <w:i/>
+                      <w:sz w:val="28"/>
+                      <w:szCs w:val="28"/>
+                    </w:rPr>
+                  </m:ctrlPr>
+                </m:dPr>
+                <m:e>
+                  <m:r>
+                    <w:rPr>
+                      <w:rFonts w:ascii="Cambria Math" w:hAnsi="Cambria Math" w:cs="Cambria Math"/>
+                      <w:sz w:val="28"/>
+                      <w:szCs w:val="28"/>
+                    </w:rPr>
+                    <m:t>A→B</m:t>
+                  </m:r>
+                </m:e>
+              </m:d>
+            </m:num>
+            <m:den>
+              <m:r>
+                <w:rPr>
+                  <w:rFonts w:ascii="Cambria Math" w:hAnsi="Cambria Math" w:cs="Cambria Math"/>
+                  <w:sz w:val="28"/>
+                  <w:szCs w:val="28"/>
+                </w:rPr>
+                <m:t>S(B)</m:t>
+              </m:r>
+            </m:den>
+          </m:f>
+          <m:r>
+            <w:rPr>
+              <w:rFonts w:ascii="Cambria Math" w:hAnsi="Cambria Math" w:cs="Cambria Math"/>
+              <w:sz w:val="28"/>
+              <w:szCs w:val="28"/>
+            </w:rPr>
+            <m:t xml:space="preserve">= </m:t>
+          </m:r>
+          <m:f>
+            <m:fPr>
+              <m:ctrlPr>
+                <w:rPr>
+                  <w:rFonts w:ascii="Cambria Math" w:hAnsi="Cambria Math" w:cs="Cambria Math"/>
+                  <w:i/>
+                  <w:sz w:val="28"/>
+                  <w:szCs w:val="28"/>
+                </w:rPr>
+              </m:ctrlPr>
+            </m:fPr>
+            <m:num>
+              <m:r>
+                <m:rPr>
+                  <m:sty m:val="p"/>
+                </m:rPr>
+                <w:rPr>
+                  <w:rFonts w:ascii="Cambria Math" w:hAnsi="Cambria Math" w:cs="Cambria Math"/>
+                  <w:sz w:val="28"/>
+                  <w:szCs w:val="28"/>
+                </w:rPr>
+                <m:t>Достоверность (А</m:t>
+              </m:r>
+              <m:r>
+                <w:rPr>
+                  <w:rFonts w:ascii="Cambria Math" w:hAnsi="Cambria Math" w:cs="Cambria Math"/>
+                  <w:sz w:val="28"/>
+                  <w:szCs w:val="28"/>
+                </w:rPr>
+                <m:t>→</m:t>
+              </m:r>
+              <m:r>
+                <w:rPr>
+                  <w:rFonts w:ascii="Cambria Math" w:hAnsi="Cambria Math" w:cs="Cambria Math"/>
+                  <w:sz w:val="28"/>
+                  <w:szCs w:val="28"/>
+                  <w:lang w:val="en-US"/>
+                </w:rPr>
+                <m:t>B)</m:t>
+              </m:r>
+            </m:num>
+            <m:den>
+              <m:r>
+                <m:rPr>
+                  <m:sty m:val="p"/>
+                </m:rPr>
+                <w:rPr>
+                  <w:rFonts w:ascii="Cambria Math" w:hAnsi="Cambria Math" w:cs="Cambria Math"/>
+                  <w:sz w:val="28"/>
+                  <w:szCs w:val="28"/>
+                </w:rPr>
+                <m:t>количество транзакций,содержащиuх</m:t>
+              </m:r>
+              <m:r>
+                <w:rPr>
+                  <w:rFonts w:ascii="Cambria Math" w:hAnsi="Cambria Math"/>
+                  <w:sz w:val="28"/>
+                  <w:szCs w:val="28"/>
+                </w:rPr>
+                <m:t xml:space="preserve"> </m:t>
+              </m:r>
+              <m:r>
+                <w:rPr>
+                  <w:rFonts w:ascii="Cambria Math" w:hAnsi="Cambria Math"/>
+                  <w:sz w:val="28"/>
+                  <w:szCs w:val="28"/>
+                  <w:lang w:val="en-US"/>
+                </w:rPr>
+                <m:t>B</m:t>
+              </m:r>
+              <m:r>
+                <m:rPr>
+                  <m:sty m:val="p"/>
+                </m:rPr>
+                <w:rPr>
+                  <w:rFonts w:ascii="Cambria Math" w:hAnsi="Cambria Math"/>
+                  <w:sz w:val="28"/>
+                  <w:szCs w:val="28"/>
+                </w:rPr>
+                <m:t xml:space="preserve"> </m:t>
+              </m:r>
+            </m:den>
+          </m:f>
+        </m:oMath>
+      </m:oMathPara>
+    </w:p>
+    <w:p>
+      <w:pPr>
         <w:pStyle w:val="Default"/>
         <w:ind w:firstLine="708"/>
         <w:rPr>
@@ -4823,15 +4793,7 @@
               <w:sz w:val="28"/>
               <w:szCs w:val="28"/>
             </w:rPr>
-            <m:t>=</m:t>
-          </m:r>
-          <m:r>
-            <w:rPr>
-              <w:rFonts w:ascii="Cambria Math" w:hAnsi="Cambria Math" w:cs="Cambria Math"/>
-              <w:sz w:val="28"/>
-              <w:szCs w:val="28"/>
-            </w:rPr>
-            <m:t xml:space="preserve"> </m:t>
+            <m:t xml:space="preserve">= </m:t>
           </m:r>
           <m:f>
             <m:fPr>
@@ -4851,7 +4813,7 @@
                   <w:sz w:val="28"/>
                   <w:szCs w:val="28"/>
                 </w:rPr>
-                <m:t>9</m:t>
+                <m:t>0.63</m:t>
               </m:r>
             </m:num>
             <m:den>
@@ -4864,18 +4826,7 @@
                   <w:sz w:val="28"/>
                   <w:szCs w:val="28"/>
                 </w:rPr>
-                <m:t>15</m:t>
-              </m:r>
-              <m:r>
-                <m:rPr>
-                  <m:sty m:val="p"/>
-                </m:rPr>
-                <w:rPr>
-                  <w:rFonts w:ascii="Cambria Math" w:hAnsi="Cambria Math"/>
-                  <w:sz w:val="28"/>
-                  <w:szCs w:val="28"/>
-                </w:rPr>
-                <m:t xml:space="preserve"> </m:t>
+                <m:t>0.60</m:t>
               </m:r>
             </m:den>
           </m:f>
@@ -4885,7 +4836,39 @@
               <w:sz w:val="28"/>
               <w:szCs w:val="28"/>
             </w:rPr>
-            <m:t>=0,6</m:t>
+            <m:t>=</m:t>
+          </m:r>
+          <m:r>
+            <w:rPr>
+              <w:rFonts w:ascii="Cambria Math" w:hAnsi="Cambria Math" w:cs="Cambria Math"/>
+              <w:sz w:val="28"/>
+              <w:szCs w:val="28"/>
+            </w:rPr>
+            <m:t>1</m:t>
+          </m:r>
+          <m:r>
+            <w:rPr>
+              <w:rFonts w:ascii="Cambria Math" w:hAnsi="Cambria Math" w:cs="Cambria Math"/>
+              <w:sz w:val="28"/>
+              <w:szCs w:val="28"/>
+            </w:rPr>
+            <m:t>,</m:t>
+          </m:r>
+          <m:r>
+            <w:rPr>
+              <w:rFonts w:ascii="Cambria Math" w:hAnsi="Cambria Math" w:cs="Cambria Math"/>
+              <w:sz w:val="28"/>
+              <w:szCs w:val="28"/>
+            </w:rPr>
+            <m:t>0</m:t>
+          </m:r>
+          <m:r>
+            <w:rPr>
+              <w:rFonts w:ascii="Cambria Math" w:hAnsi="Cambria Math" w:cs="Cambria Math"/>
+              <w:sz w:val="28"/>
+              <w:szCs w:val="28"/>
+            </w:rPr>
+            <m:t>6</m:t>
           </m:r>
         </m:oMath>
       </m:oMathPara>
@@ -6731,36 +6714,24 @@
     <w:p>
       <w:pPr>
         <w:pStyle w:val="a8"/>
-        <w:rPr>
-          <w:lang w:val="en-US"/>
-        </w:rPr>
       </w:pPr>
       <w:r>
         <w:lastRenderedPageBreak/>
         <w:t>Продолжение</w:t>
       </w:r>
       <w:r>
-        <w:rPr>
-          <w:lang w:val="en-US"/>
-        </w:rPr>
         <w:t xml:space="preserve"> </w:t>
       </w:r>
       <w:r>
         <w:t>Листинга</w:t>
       </w:r>
       <w:r>
-        <w:rPr>
-          <w:lang w:val="en-US"/>
-        </w:rPr>
         <w:t xml:space="preserve"> </w:t>
       </w:r>
       <w:r>
         <w:t>А</w:t>
       </w:r>
       <w:r>
-        <w:rPr>
-          <w:lang w:val="en-US"/>
-        </w:rPr>
         <w:t>.2</w:t>
       </w:r>
     </w:p>
@@ -7544,13 +7515,7 @@
         <w:rPr>
           <w:lang w:val="en-US"/>
         </w:rPr>
-        <w:t>//data.csv')</w:t>
-      </w:r>
-      <w:r>
-        <w:rPr>
-          <w:lang w:val="en-US"/>
-        </w:rPr>
-        <w:t xml:space="preserve"> </w:t>
+        <w:t xml:space="preserve">//data.csv') </w:t>
       </w:r>
       <w:r>
         <w:rPr>
@@ -8168,16 +8133,25 @@
     <w:p>
       <w:pPr>
         <w:pStyle w:val="a8"/>
+        <w:rPr>
+          <w:lang w:val="en-US"/>
+        </w:rPr>
       </w:pPr>
     </w:p>
     <w:p>
       <w:pPr>
         <w:pStyle w:val="a9"/>
+        <w:rPr>
+          <w:lang w:val="en-US"/>
+        </w:rPr>
       </w:pPr>
     </w:p>
     <w:p>
       <w:pPr>
         <w:pStyle w:val="a3"/>
+        <w:rPr>
+          <w:lang w:val="en-US"/>
+        </w:rPr>
       </w:pPr>
     </w:p>
     <w:p>
@@ -9089,30 +9063,48 @@
     <w:p>
       <w:pPr>
         <w:pStyle w:val="a8"/>
+        <w:rPr>
+          <w:lang w:val="en-US"/>
+        </w:rPr>
       </w:pPr>
       <w:r>
         <w:t>Листинг</w:t>
       </w:r>
       <w:r>
+        <w:rPr>
+          <w:lang w:val="en-US"/>
+        </w:rPr>
         <w:t xml:space="preserve"> </w:t>
       </w:r>
       <w:r>
         <w:t>А</w:t>
       </w:r>
       <w:r>
-        <w:t>.</w:t>
-      </w:r>
-      <w:r>
-        <w:t>5</w:t>
-      </w:r>
-      <w:r>
-        <w:t xml:space="preserve"> – </w:t>
-      </w:r>
-      <w:r>
-        <w:t xml:space="preserve">Функция </w:t>
-      </w:r>
-      <w:r>
-        <w:t>расчёта поддержки</w:t>
+        <w:rPr>
+          <w:lang w:val="en-US"/>
+        </w:rPr>
+        <w:t xml:space="preserve">.5 – </w:t>
+      </w:r>
+      <w:r>
+        <w:t>Функция</w:t>
+      </w:r>
+      <w:r>
+        <w:rPr>
+          <w:lang w:val="en-US"/>
+        </w:rPr>
+        <w:t xml:space="preserve"> </w:t>
+      </w:r>
+      <w:r>
+        <w:t>расчёта</w:t>
+      </w:r>
+      <w:r>
+        <w:rPr>
+          <w:lang w:val="en-US"/>
+        </w:rPr>
+        <w:t xml:space="preserve"> </w:t>
+      </w:r>
+      <w:r>
+        <w:t>поддержки</w:t>
       </w:r>
     </w:p>
     <w:p>
@@ -9490,30 +9482,48 @@
     <w:p>
       <w:pPr>
         <w:pStyle w:val="a8"/>
+        <w:rPr>
+          <w:lang w:val="en-US"/>
+        </w:rPr>
       </w:pPr>
       <w:r>
         <w:t>Листинг</w:t>
       </w:r>
       <w:r>
+        <w:rPr>
+          <w:lang w:val="en-US"/>
+        </w:rPr>
         <w:t xml:space="preserve"> </w:t>
       </w:r>
       <w:r>
         <w:t>А</w:t>
       </w:r>
       <w:r>
-        <w:t>.</w:t>
-      </w:r>
-      <w:r>
-        <w:t>6</w:t>
-      </w:r>
-      <w:r>
-        <w:t xml:space="preserve"> – </w:t>
-      </w:r>
-      <w:r>
-        <w:t xml:space="preserve">Функция </w:t>
-      </w:r>
-      <w:r>
-        <w:t>расчёта достоверности</w:t>
+        <w:rPr>
+          <w:lang w:val="en-US"/>
+        </w:rPr>
+        <w:t xml:space="preserve">.6 – </w:t>
+      </w:r>
+      <w:r>
+        <w:t>Функция</w:t>
+      </w:r>
+      <w:r>
+        <w:rPr>
+          <w:lang w:val="en-US"/>
+        </w:rPr>
+        <w:t xml:space="preserve"> </w:t>
+      </w:r>
+      <w:r>
+        <w:t>расчёта</w:t>
+      </w:r>
+      <w:r>
+        <w:rPr>
+          <w:lang w:val="en-US"/>
+        </w:rPr>
+        <w:t xml:space="preserve"> </w:t>
+      </w:r>
+      <w:r>
+        <w:t>достоверности</w:t>
       </w:r>
     </w:p>
     <w:p>
@@ -10259,28 +10269,49 @@
     <w:p>
       <w:pPr>
         <w:pStyle w:val="a8"/>
+        <w:rPr>
+          <w:lang w:val="en-US"/>
+        </w:rPr>
       </w:pPr>
       <w:r>
         <w:lastRenderedPageBreak/>
         <w:t>Листинг</w:t>
       </w:r>
       <w:r>
+        <w:rPr>
+          <w:lang w:val="en-US"/>
+        </w:rPr>
         <w:t xml:space="preserve"> </w:t>
       </w:r>
       <w:r>
         <w:t>А</w:t>
       </w:r>
       <w:r>
+        <w:rPr>
+          <w:lang w:val="en-US"/>
+        </w:rPr>
         <w:t xml:space="preserve">.7 – </w:t>
       </w:r>
       <w:r>
         <w:t>Функция</w:t>
       </w:r>
       <w:r>
+        <w:rPr>
+          <w:lang w:val="en-US"/>
+        </w:rPr>
         <w:t xml:space="preserve"> </w:t>
       </w:r>
       <w:r>
-        <w:t>расчёта лифта</w:t>
+        <w:t>расчёта</w:t>
+      </w:r>
+      <w:r>
+        <w:rPr>
+          <w:lang w:val="en-US"/>
+        </w:rPr>
+        <w:t xml:space="preserve"> </w:t>
+      </w:r>
+      <w:r>
+        <w:t>лифта</w:t>
       </w:r>
     </w:p>
     <w:p>
@@ -10836,13 +10867,7 @@
         <w:t>А</w:t>
       </w:r>
       <w:r>
-        <w:t>.</w:t>
-      </w:r>
-      <w:r>
-        <w:t>8</w:t>
-      </w:r>
-      <w:r>
-        <w:t xml:space="preserve"> – </w:t>
+        <w:t xml:space="preserve">.8 – </w:t>
       </w:r>
       <w:r>
         <w:t>Функция</w:t>

</xml_diff>

<commit_message>
Pr_1 complete docs_improvements_are_needed Pr_2 complete Pr_3 complete
</commit_message>
<xml_diff>
--- a/associative_rules/stasic/Практическая_работа_1_ПСППР_Вежновец_ФЮ.docx
+++ b/associative_rules/stasic/Практическая_работа_1_ПСППР_Вежновец_ФЮ.docx
@@ -520,7 +520,6 @@
         </w:rPr>
         <w:t>«</w:t>
       </w:r>
-      <w:proofErr w:type="spellStart"/>
       <w:r>
         <w:rPr>
           <w:rFonts w:ascii="Times New Roman" w:eastAsia="Droid Sans Fallback" w:hAnsi="Times New Roman" w:cs="Times New Roman"/>
@@ -529,9 +528,8 @@
           <w:szCs w:val="28"/>
           <w:lang w:eastAsia="zh-CN" w:bidi="hi-IN"/>
         </w:rPr>
-        <w:t>Ассоциотивные</w:t>
-      </w:r>
-      <w:proofErr w:type="spellEnd"/>
+        <w:t>Ассоциативные</w:t>
+      </w:r>
       <w:r>
         <w:rPr>
           <w:rFonts w:ascii="Times New Roman" w:eastAsia="Droid Sans Fallback" w:hAnsi="Times New Roman" w:cs="Times New Roman"/>
@@ -1241,87 +1239,7 @@
             </w:rPr>
             <w:fldChar w:fldCharType="separate"/>
           </w:r>
-          <w:hyperlink w:anchor="_Toc131041709" w:history="1">
-            <w:r>
-              <w:rPr>
-                <w:rStyle w:val="af1"/>
-                <w:rFonts w:ascii="Times New Roman" w:hAnsi="Times New Roman" w:cs="Times New Roman"/>
-                <w:noProof/>
-                <w:sz w:val="28"/>
-                <w:szCs w:val="28"/>
-              </w:rPr>
-              <w:t>Содержание</w:t>
-            </w:r>
-            <w:r>
-              <w:rPr>
-                <w:rFonts w:ascii="Times New Roman" w:hAnsi="Times New Roman" w:cs="Times New Roman"/>
-                <w:noProof/>
-                <w:webHidden/>
-                <w:sz w:val="28"/>
-                <w:szCs w:val="28"/>
-              </w:rPr>
-              <w:tab/>
-            </w:r>
-            <w:r>
-              <w:rPr>
-                <w:rFonts w:ascii="Times New Roman" w:hAnsi="Times New Roman" w:cs="Times New Roman"/>
-                <w:noProof/>
-                <w:webHidden/>
-                <w:sz w:val="28"/>
-                <w:szCs w:val="28"/>
-              </w:rPr>
-              <w:fldChar w:fldCharType="begin"/>
-            </w:r>
-            <w:r>
-              <w:rPr>
-                <w:rFonts w:ascii="Times New Roman" w:hAnsi="Times New Roman" w:cs="Times New Roman"/>
-                <w:noProof/>
-                <w:webHidden/>
-                <w:sz w:val="28"/>
-                <w:szCs w:val="28"/>
-              </w:rPr>
-              <w:instrText xml:space="preserve"> PAGEREF _Toc131041709 \h </w:instrText>
-            </w:r>
-            <w:r>
-              <w:rPr>
-                <w:rFonts w:ascii="Times New Roman" w:hAnsi="Times New Roman" w:cs="Times New Roman"/>
-                <w:noProof/>
-                <w:webHidden/>
-                <w:sz w:val="28"/>
-                <w:szCs w:val="28"/>
-              </w:rPr>
-            </w:r>
-            <w:r>
-              <w:rPr>
-                <w:rFonts w:ascii="Times New Roman" w:hAnsi="Times New Roman" w:cs="Times New Roman"/>
-                <w:noProof/>
-                <w:webHidden/>
-                <w:sz w:val="28"/>
-                <w:szCs w:val="28"/>
-              </w:rPr>
-              <w:fldChar w:fldCharType="separate"/>
-            </w:r>
-            <w:r>
-              <w:rPr>
-                <w:rFonts w:ascii="Times New Roman" w:hAnsi="Times New Roman" w:cs="Times New Roman"/>
-                <w:noProof/>
-                <w:webHidden/>
-                <w:sz w:val="28"/>
-                <w:szCs w:val="28"/>
-              </w:rPr>
-              <w:t>5</w:t>
-            </w:r>
-            <w:r>
-              <w:rPr>
-                <w:rFonts w:ascii="Times New Roman" w:hAnsi="Times New Roman" w:cs="Times New Roman"/>
-                <w:noProof/>
-                <w:webHidden/>
-                <w:sz w:val="28"/>
-                <w:szCs w:val="28"/>
-              </w:rPr>
-              <w:fldChar w:fldCharType="end"/>
-            </w:r>
-          </w:hyperlink>
+          <w:hyperlink w:anchor="_Toc131041709" w:history="1"/>
         </w:p>
         <w:p>
           <w:pPr>
@@ -3620,6 +3538,12 @@
       </w:r>
       <w:r>
         <w:rPr>
+          <w:szCs w:val="28"/>
+        </w:rPr>
+        <w:t>«</w:t>
+      </w:r>
+      <w:r>
+        <w:rPr>
           <w:lang w:val="en-US"/>
         </w:rPr>
         <w:t>receipt</w:t>
@@ -4079,15 +4003,7 @@
                 <w:color w:val="000000"/>
                 <w:szCs w:val="28"/>
               </w:rPr>
-              <m:t>1</m:t>
-            </m:r>
-            <m:r>
-              <w:rPr>
-                <w:rFonts w:ascii="Cambria Math" w:hAnsi="Cambria Math" w:cs="Cambria Math"/>
-                <w:color w:val="000000"/>
-                <w:szCs w:val="28"/>
-              </w:rPr>
-              <m:t>5</m:t>
+              <m:t>15</m:t>
             </m:r>
           </m:den>
         </m:f>
@@ -4399,15 +4315,7 @@
               <w:color w:val="000000"/>
               <w:szCs w:val="28"/>
             </w:rPr>
-            <m:t>=</m:t>
-          </m:r>
-          <m:r>
-            <w:rPr>
-              <w:rFonts w:ascii="Cambria Math" w:hAnsi="Cambria Math" w:cs="Cambria Math"/>
-              <w:color w:val="000000"/>
-              <w:szCs w:val="28"/>
-            </w:rPr>
-            <m:t>0,63</m:t>
+            <m:t>=0,63</m:t>
           </m:r>
         </m:oMath>
       </m:oMathPara>
@@ -4836,39 +4744,7 @@
               <w:sz w:val="28"/>
               <w:szCs w:val="28"/>
             </w:rPr>
-            <m:t>=</m:t>
-          </m:r>
-          <m:r>
-            <w:rPr>
-              <w:rFonts w:ascii="Cambria Math" w:hAnsi="Cambria Math" w:cs="Cambria Math"/>
-              <w:sz w:val="28"/>
-              <w:szCs w:val="28"/>
-            </w:rPr>
-            <m:t>1</m:t>
-          </m:r>
-          <m:r>
-            <w:rPr>
-              <w:rFonts w:ascii="Cambria Math" w:hAnsi="Cambria Math" w:cs="Cambria Math"/>
-              <w:sz w:val="28"/>
-              <w:szCs w:val="28"/>
-            </w:rPr>
-            <m:t>,</m:t>
-          </m:r>
-          <m:r>
-            <w:rPr>
-              <w:rFonts w:ascii="Cambria Math" w:hAnsi="Cambria Math" w:cs="Cambria Math"/>
-              <w:sz w:val="28"/>
-              <w:szCs w:val="28"/>
-            </w:rPr>
-            <m:t>0</m:t>
-          </m:r>
-          <m:r>
-            <w:rPr>
-              <w:rFonts w:ascii="Cambria Math" w:hAnsi="Cambria Math" w:cs="Cambria Math"/>
-              <w:sz w:val="28"/>
-              <w:szCs w:val="28"/>
-            </w:rPr>
-            <m:t>6</m:t>
+            <m:t>=1,06</m:t>
           </m:r>
         </m:oMath>
       </m:oMathPara>

</xml_diff>